<commit_message>
Add volumes config in the  docker compose script
- Amending docker-compose  yml script to add  host mapping volumes with
volumes exposed in containers.
- update  the manual document
</commit_message>
<xml_diff>
--- a/mulesoftstartermanual.docx
+++ b/mulesoftstartermanual.docx
@@ -10,12 +10,28 @@
           <w:rFonts w:asciiTheme="minorHAnsi" w:hAnsiTheme="minorHAnsi" w:cstheme="minorHAnsi"/>
         </w:rPr>
       </w:pPr>
-      <w:r>
-        <w:rPr>
-          <w:rFonts w:asciiTheme="minorHAnsi" w:hAnsiTheme="minorHAnsi" w:cstheme="minorHAnsi"/>
-        </w:rPr>
-        <w:t>Mulesoft at Capgemini</w:t>
-      </w:r>
+      <w:proofErr w:type="spellStart"/>
+      <w:r>
+        <w:rPr>
+          <w:rFonts w:asciiTheme="minorHAnsi" w:hAnsiTheme="minorHAnsi" w:cstheme="minorHAnsi"/>
+        </w:rPr>
+        <w:t>Mulesoft</w:t>
+      </w:r>
+      <w:proofErr w:type="spellEnd"/>
+      <w:r>
+        <w:rPr>
+          <w:rFonts w:asciiTheme="minorHAnsi" w:hAnsiTheme="minorHAnsi" w:cstheme="minorHAnsi"/>
+        </w:rPr>
+        <w:t xml:space="preserve"> at </w:t>
+      </w:r>
+      <w:proofErr w:type="spellStart"/>
+      <w:r>
+        <w:rPr>
+          <w:rFonts w:asciiTheme="minorHAnsi" w:hAnsiTheme="minorHAnsi" w:cstheme="minorHAnsi"/>
+        </w:rPr>
+        <w:t>Capgemini</w:t>
+      </w:r>
+      <w:proofErr w:type="spellEnd"/>
     </w:p>
     <w:p>
       <w:pPr>
@@ -35,7 +51,13 @@
         <w:rPr>
           <w:rFonts w:asciiTheme="minorHAnsi" w:hAnsiTheme="minorHAnsi" w:cstheme="minorHAnsi"/>
         </w:rPr>
-        <w:t xml:space="preserve"> doccument</w:t>
+        <w:t xml:space="preserve"> doc</w:t>
+      </w:r>
+      <w:r>
+        <w:rPr>
+          <w:rFonts w:asciiTheme="minorHAnsi" w:hAnsiTheme="minorHAnsi" w:cstheme="minorHAnsi"/>
+        </w:rPr>
+        <w:t>ument</w:t>
       </w:r>
     </w:p>
     <w:p>
@@ -4046,21 +4068,69 @@
           <w:rFonts w:asciiTheme="minorHAnsi" w:hAnsiTheme="minorHAnsi" w:cstheme="minorHAnsi"/>
           <w:lang w:val="en-US"/>
         </w:rPr>
-        <w:t xml:space="preserve">Hi there! This is a manual for starting Mulesoft engineers. Maybe you just started at Capgemini or maybe you recently heard about Mulesoft. </w:t>
-      </w:r>
-    </w:p>
-    <w:p>
-      <w:pPr>
+        <w:t xml:space="preserve">Hi there! This is a manual for starting </w:t>
+      </w:r>
+      <w:proofErr w:type="spellStart"/>
+      <w:r>
         <w:rPr>
           <w:rFonts w:asciiTheme="minorHAnsi" w:hAnsiTheme="minorHAnsi" w:cstheme="minorHAnsi"/>
           <w:lang w:val="en-US"/>
         </w:rPr>
-      </w:pPr>
+        <w:t>Mulesoft</w:t>
+      </w:r>
+      <w:proofErr w:type="spellEnd"/>
       <w:r>
         <w:rPr>
           <w:rFonts w:asciiTheme="minorHAnsi" w:hAnsiTheme="minorHAnsi" w:cstheme="minorHAnsi"/>
           <w:lang w:val="en-US"/>
         </w:rPr>
+        <w:t xml:space="preserve"> engineers. Maybe you just started at </w:t>
+      </w:r>
+      <w:proofErr w:type="spellStart"/>
+      <w:r>
+        <w:rPr>
+          <w:rFonts w:asciiTheme="minorHAnsi" w:hAnsiTheme="minorHAnsi" w:cstheme="minorHAnsi"/>
+          <w:lang w:val="en-US"/>
+        </w:rPr>
+        <w:t>Capgemini</w:t>
+      </w:r>
+      <w:proofErr w:type="spellEnd"/>
+      <w:r>
+        <w:rPr>
+          <w:rFonts w:asciiTheme="minorHAnsi" w:hAnsiTheme="minorHAnsi" w:cstheme="minorHAnsi"/>
+          <w:lang w:val="en-US"/>
+        </w:rPr>
+        <w:t xml:space="preserve"> or maybe you recently heard about </w:t>
+      </w:r>
+      <w:proofErr w:type="spellStart"/>
+      <w:r>
+        <w:rPr>
+          <w:rFonts w:asciiTheme="minorHAnsi" w:hAnsiTheme="minorHAnsi" w:cstheme="minorHAnsi"/>
+          <w:lang w:val="en-US"/>
+        </w:rPr>
+        <w:t>Mulesoft</w:t>
+      </w:r>
+      <w:proofErr w:type="spellEnd"/>
+      <w:r>
+        <w:rPr>
+          <w:rFonts w:asciiTheme="minorHAnsi" w:hAnsiTheme="minorHAnsi" w:cstheme="minorHAnsi"/>
+          <w:lang w:val="en-US"/>
+        </w:rPr>
+        <w:t xml:space="preserve">. </w:t>
+      </w:r>
+    </w:p>
+    <w:p>
+      <w:pPr>
+        <w:rPr>
+          <w:rFonts w:asciiTheme="minorHAnsi" w:hAnsiTheme="minorHAnsi" w:cstheme="minorHAnsi"/>
+          <w:lang w:val="en-US"/>
+        </w:rPr>
+      </w:pPr>
+      <w:r>
+        <w:rPr>
+          <w:rFonts w:asciiTheme="minorHAnsi" w:hAnsiTheme="minorHAnsi" w:cstheme="minorHAnsi"/>
+          <w:lang w:val="en-US"/>
+        </w:rPr>
         <w:t>This guide will get you started from the very beginning and will allow you to do some interesting case studies that you could encounter at a client.</w:t>
       </w:r>
     </w:p>
@@ -4076,7 +4146,23 @@
           <w:rFonts w:asciiTheme="minorHAnsi" w:hAnsiTheme="minorHAnsi" w:cstheme="minorHAnsi"/>
           <w:lang w:val="en-US"/>
         </w:rPr>
-        <w:t>Work your way through the cases one by one, our solution is available on github so you can compare yours to ours.</w:t>
+        <w:t xml:space="preserve">Work your way through the cases one by one, our solution is available on </w:t>
+      </w:r>
+      <w:proofErr w:type="spellStart"/>
+      <w:r>
+        <w:rPr>
+          <w:rFonts w:asciiTheme="minorHAnsi" w:hAnsiTheme="minorHAnsi" w:cstheme="minorHAnsi"/>
+          <w:lang w:val="en-US"/>
+        </w:rPr>
+        <w:t>github</w:t>
+      </w:r>
+      <w:proofErr w:type="spellEnd"/>
+      <w:r>
+        <w:rPr>
+          <w:rFonts w:asciiTheme="minorHAnsi" w:hAnsiTheme="minorHAnsi" w:cstheme="minorHAnsi"/>
+          <w:lang w:val="en-US"/>
+        </w:rPr>
+        <w:t xml:space="preserve"> so you can compare yours to ours.</w:t>
       </w:r>
     </w:p>
     <w:p>
@@ -4201,11 +4287,19 @@
                                   <w:lang w:val="en-US"/>
                                 </w:rPr>
                               </w:pPr>
+                              <w:proofErr w:type="spellStart"/>
                               <w:r>
                                 <w:rPr>
                                   <w:lang w:val="en-US"/>
                                 </w:rPr>
-                                <w:t>Anypoint Studio</w:t>
+                                <w:t>Anypoint</w:t>
+                              </w:r>
+                              <w:proofErr w:type="spellEnd"/>
+                              <w:r>
+                                <w:rPr>
+                                  <w:lang w:val="en-US"/>
+                                </w:rPr>
+                                <w:t xml:space="preserve"> Studio</w:t>
                               </w:r>
                             </w:p>
                             <w:p>
@@ -4223,7 +4317,25 @@
                                   <w:szCs w:val="16"/>
                                   <w:lang w:val="en-US"/>
                                 </w:rPr>
-                                <w:t>(develop your integrations here)</w:t>
+                                <w:t>(</w:t>
+                              </w:r>
+                              <w:proofErr w:type="gramStart"/>
+                              <w:r>
+                                <w:rPr>
+                                  <w:sz w:val="16"/>
+                                  <w:szCs w:val="16"/>
+                                  <w:lang w:val="en-US"/>
+                                </w:rPr>
+                                <w:t>develop</w:t>
+                              </w:r>
+                              <w:proofErr w:type="gramEnd"/>
+                              <w:r>
+                                <w:rPr>
+                                  <w:sz w:val="16"/>
+                                  <w:szCs w:val="16"/>
+                                  <w:lang w:val="en-US"/>
+                                </w:rPr>
+                                <w:t xml:space="preserve"> your integrations here)</w:t>
                               </w:r>
                             </w:p>
                           </w:txbxContent>
@@ -4291,7 +4403,43 @@
                                   <w:szCs w:val="16"/>
                                   <w:lang w:val="en-US"/>
                                 </w:rPr>
-                                <w:t>(can be started on your local machine from Anypoint Studio</w:t>
+                                <w:t>(</w:t>
+                              </w:r>
+                              <w:proofErr w:type="gramStart"/>
+                              <w:r>
+                                <w:rPr>
+                                  <w:sz w:val="16"/>
+                                  <w:szCs w:val="16"/>
+                                  <w:lang w:val="en-US"/>
+                                </w:rPr>
+                                <w:t>can</w:t>
+                              </w:r>
+                              <w:proofErr w:type="gramEnd"/>
+                              <w:r>
+                                <w:rPr>
+                                  <w:sz w:val="16"/>
+                                  <w:szCs w:val="16"/>
+                                  <w:lang w:val="en-US"/>
+                                </w:rPr>
+                                <w:t xml:space="preserve"> be started on your local machine from </w:t>
+                              </w:r>
+                              <w:proofErr w:type="spellStart"/>
+                              <w:r>
+                                <w:rPr>
+                                  <w:sz w:val="16"/>
+                                  <w:szCs w:val="16"/>
+                                  <w:lang w:val="en-US"/>
+                                </w:rPr>
+                                <w:t>Anypoint</w:t>
+                              </w:r>
+                              <w:proofErr w:type="spellEnd"/>
+                              <w:r>
+                                <w:rPr>
+                                  <w:sz w:val="16"/>
+                                  <w:szCs w:val="16"/>
+                                  <w:lang w:val="en-US"/>
+                                </w:rPr>
+                                <w:t xml:space="preserve"> Studio</w:t>
                               </w:r>
                               <w:r>
                                 <w:rPr>
@@ -4361,13 +4509,23 @@
                                 </w:rPr>
                                 <w:t>(</w:t>
                               </w:r>
+                              <w:proofErr w:type="spellStart"/>
                               <w:r>
                                 <w:rPr>
                                   <w:sz w:val="18"/>
                                   <w:szCs w:val="18"/>
                                   <w:lang w:val="en-US"/>
                                 </w:rPr>
-                                <w:t>Anypoint studio</w:t>
+                                <w:t>Anypoint</w:t>
+                              </w:r>
+                              <w:proofErr w:type="spellEnd"/>
+                              <w:r>
+                                <w:rPr>
+                                  <w:sz w:val="18"/>
+                                  <w:szCs w:val="18"/>
+                                  <w:lang w:val="en-US"/>
+                                </w:rPr>
+                                <w:t xml:space="preserve"> studio</w:t>
                               </w:r>
                               <w:r>
                                 <w:rPr>
@@ -4539,7 +4697,43 @@
                                   <w:szCs w:val="16"/>
                                   <w:lang w:val="en-US"/>
                                 </w:rPr>
-                                <w:t>(Runs from inside anypoint studio to download libraries you need to build mulesoft and your code</w:t>
+                                <w:t xml:space="preserve">(Runs from inside </w:t>
+                              </w:r>
+                              <w:proofErr w:type="spellStart"/>
+                              <w:r>
+                                <w:rPr>
+                                  <w:sz w:val="16"/>
+                                  <w:szCs w:val="16"/>
+                                  <w:lang w:val="en-US"/>
+                                </w:rPr>
+                                <w:t>anypoint</w:t>
+                              </w:r>
+                              <w:proofErr w:type="spellEnd"/>
+                              <w:r>
+                                <w:rPr>
+                                  <w:sz w:val="16"/>
+                                  <w:szCs w:val="16"/>
+                                  <w:lang w:val="en-US"/>
+                                </w:rPr>
+                                <w:t xml:space="preserve"> studio to download libraries you need to build </w:t>
+                              </w:r>
+                              <w:proofErr w:type="spellStart"/>
+                              <w:r>
+                                <w:rPr>
+                                  <w:sz w:val="16"/>
+                                  <w:szCs w:val="16"/>
+                                  <w:lang w:val="en-US"/>
+                                </w:rPr>
+                                <w:t>mulesoft</w:t>
+                              </w:r>
+                              <w:proofErr w:type="spellEnd"/>
+                              <w:r>
+                                <w:rPr>
+                                  <w:sz w:val="16"/>
+                                  <w:szCs w:val="16"/>
+                                  <w:lang w:val="en-US"/>
+                                </w:rPr>
+                                <w:t xml:space="preserve"> and your code</w:t>
                               </w:r>
                               <w:r>
                                 <w:rPr>
@@ -4615,8 +4809,54 @@
                                   <w:szCs w:val="16"/>
                                   <w:lang w:val="en-US"/>
                                 </w:rPr>
-                                <w:t>Easy tool to make webrequests to whatever you have build or any other webservices</w:t>
+                                <w:t xml:space="preserve">Easy tool to make </w:t>
                               </w:r>
+                              <w:proofErr w:type="spellStart"/>
+                              <w:r>
+                                <w:rPr>
+                                  <w:sz w:val="16"/>
+                                  <w:szCs w:val="16"/>
+                                  <w:lang w:val="en-US"/>
+                                </w:rPr>
+                                <w:t>webrequests</w:t>
+                              </w:r>
+                              <w:proofErr w:type="spellEnd"/>
+                              <w:r>
+                                <w:rPr>
+                                  <w:sz w:val="16"/>
+                                  <w:szCs w:val="16"/>
+                                  <w:lang w:val="en-US"/>
+                                </w:rPr>
+                                <w:t xml:space="preserve"> to whatever you have </w:t>
+                              </w:r>
+                              <w:proofErr w:type="spellStart"/>
+                              <w:r>
+                                <w:rPr>
+                                  <w:sz w:val="16"/>
+                                  <w:szCs w:val="16"/>
+                                  <w:lang w:val="en-US"/>
+                                </w:rPr>
+                                <w:t>build</w:t>
+                              </w:r>
+                              <w:proofErr w:type="spellEnd"/>
+                              <w:r>
+                                <w:rPr>
+                                  <w:sz w:val="16"/>
+                                  <w:szCs w:val="16"/>
+                                  <w:lang w:val="en-US"/>
+                                </w:rPr>
+                                <w:t xml:space="preserve"> or any other </w:t>
+                              </w:r>
+                              <w:proofErr w:type="spellStart"/>
+                              <w:r>
+                                <w:rPr>
+                                  <w:sz w:val="16"/>
+                                  <w:szCs w:val="16"/>
+                                  <w:lang w:val="en-US"/>
+                                </w:rPr>
+                                <w:t>webservices</w:t>
+                              </w:r>
+                              <w:proofErr w:type="spellEnd"/>
                             </w:p>
                           </w:txbxContent>
                         </wps:txbx>
@@ -4980,6 +5220,7 @@
                                 </w:rPr>
                                 <w:t>(</w:t>
                               </w:r>
+                              <w:proofErr w:type="spellStart"/>
                               <w:r>
                                 <w:rPr>
                                   <w:sz w:val="18"/>
@@ -4988,6 +5229,7 @@
                                 </w:rPr>
                                 <w:t>Nginx</w:t>
                               </w:r>
+                              <w:proofErr w:type="spellEnd"/>
                               <w:r>
                                 <w:rPr>
                                   <w:sz w:val="18"/>
@@ -5083,6 +5325,7 @@
                                 </w:rPr>
                                 <w:t>(</w:t>
                               </w:r>
+                              <w:proofErr w:type="spellStart"/>
                               <w:r>
                                 <w:rPr>
                                   <w:sz w:val="18"/>
@@ -5091,6 +5334,7 @@
                                 </w:rPr>
                                 <w:t>MongodB</w:t>
                               </w:r>
+                              <w:proofErr w:type="spellEnd"/>
                               <w:r>
                                 <w:rPr>
                                   <w:sz w:val="18"/>
@@ -5186,6 +5430,8 @@
                                 </w:rPr>
                                 <w:t>(</w:t>
                               </w:r>
+                              <w:proofErr w:type="spellStart"/>
+                              <w:proofErr w:type="gramStart"/>
                               <w:r>
                                 <w:rPr>
                                   <w:sz w:val="18"/>
@@ -5194,6 +5440,8 @@
                                 </w:rPr>
                                 <w:t>vsftpd</w:t>
                               </w:r>
+                              <w:proofErr w:type="spellEnd"/>
+                              <w:proofErr w:type="gramEnd"/>
                               <w:r>
                                 <w:rPr>
                                   <w:sz w:val="18"/>
@@ -5289,6 +5537,8 @@
                                 </w:rPr>
                                 <w:t>(</w:t>
                               </w:r>
+                              <w:proofErr w:type="spellStart"/>
+                              <w:proofErr w:type="gramStart"/>
                               <w:r>
                                 <w:rPr>
                                   <w:sz w:val="18"/>
@@ -5297,6 +5547,8 @@
                                 </w:rPr>
                                 <w:t>vsftpd</w:t>
                               </w:r>
+                              <w:proofErr w:type="spellEnd"/>
+                              <w:proofErr w:type="gramEnd"/>
                               <w:r>
                                 <w:rPr>
                                   <w:sz w:val="18"/>
@@ -6375,7 +6627,23 @@
           <w:rFonts w:asciiTheme="minorHAnsi" w:hAnsiTheme="minorHAnsi" w:cstheme="minorHAnsi"/>
           <w:lang w:val="en-US"/>
         </w:rPr>
-        <w:t>The tools in the orange blocks are normally installed outside of your local machine (somewhere in the cloud or in some client systems) since we do not have a client here we will install them using docker on our local machine.</w:t>
+        <w:t xml:space="preserve">The tools in the orange blocks are normally installed outside of your local machine (somewhere in the cloud or in some client systems) since we do not have a client here we will install them using </w:t>
+      </w:r>
+      <w:proofErr w:type="spellStart"/>
+      <w:r>
+        <w:rPr>
+          <w:rFonts w:asciiTheme="minorHAnsi" w:hAnsiTheme="minorHAnsi" w:cstheme="minorHAnsi"/>
+          <w:lang w:val="en-US"/>
+        </w:rPr>
+        <w:t>docker</w:t>
+      </w:r>
+      <w:proofErr w:type="spellEnd"/>
+      <w:r>
+        <w:rPr>
+          <w:rFonts w:asciiTheme="minorHAnsi" w:hAnsiTheme="minorHAnsi" w:cstheme="minorHAnsi"/>
+          <w:lang w:val="en-US"/>
+        </w:rPr>
+        <w:t xml:space="preserve"> on our local machine.</w:t>
       </w:r>
     </w:p>
     <w:p>
@@ -6417,7 +6685,23 @@
           <w:rFonts w:asciiTheme="minorHAnsi" w:hAnsiTheme="minorHAnsi" w:cstheme="minorHAnsi"/>
           <w:lang w:val="en-US"/>
         </w:rPr>
-        <w:t>The yellow blocks are not necessarily related to mulesoft but come in handy for these cases</w:t>
+        <w:t xml:space="preserve">The yellow blocks are not necessarily related to </w:t>
+      </w:r>
+      <w:proofErr w:type="spellStart"/>
+      <w:r>
+        <w:rPr>
+          <w:rFonts w:asciiTheme="minorHAnsi" w:hAnsiTheme="minorHAnsi" w:cstheme="minorHAnsi"/>
+          <w:lang w:val="en-US"/>
+        </w:rPr>
+        <w:t>mulesoft</w:t>
+      </w:r>
+      <w:proofErr w:type="spellEnd"/>
+      <w:r>
+        <w:rPr>
+          <w:rFonts w:asciiTheme="minorHAnsi" w:hAnsiTheme="minorHAnsi" w:cstheme="minorHAnsi"/>
+          <w:lang w:val="en-US"/>
+        </w:rPr>
+        <w:t xml:space="preserve"> but come in handy for these cases</w:t>
       </w:r>
     </w:p>
     <w:p>
@@ -6490,7 +6774,21 @@
         <w:rPr>
           <w:rFonts w:asciiTheme="minorHAnsi" w:hAnsiTheme="minorHAnsi" w:cstheme="minorHAnsi"/>
         </w:rPr>
-        <w:t>with DevOps envi</w:t>
+        <w:t xml:space="preserve">with </w:t>
+      </w:r>
+      <w:proofErr w:type="spellStart"/>
+      <w:r>
+        <w:rPr>
+          <w:rFonts w:asciiTheme="minorHAnsi" w:hAnsiTheme="minorHAnsi" w:cstheme="minorHAnsi"/>
+        </w:rPr>
+        <w:t>DevOps</w:t>
+      </w:r>
+      <w:proofErr w:type="spellEnd"/>
+      <w:r>
+        <w:rPr>
+          <w:rFonts w:asciiTheme="minorHAnsi" w:hAnsiTheme="minorHAnsi" w:cstheme="minorHAnsi"/>
+        </w:rPr>
+        <w:t xml:space="preserve"> envi</w:t>
       </w:r>
       <w:r>
         <w:rPr>
@@ -6502,7 +6800,21 @@
         <w:rPr>
           <w:rFonts w:asciiTheme="minorHAnsi" w:hAnsiTheme="minorHAnsi" w:cstheme="minorHAnsi"/>
         </w:rPr>
-        <w:t xml:space="preserve">with docker and others </w:t>
+        <w:t xml:space="preserve">with </w:t>
+      </w:r>
+      <w:proofErr w:type="spellStart"/>
+      <w:r>
+        <w:rPr>
+          <w:rFonts w:asciiTheme="minorHAnsi" w:hAnsiTheme="minorHAnsi" w:cstheme="minorHAnsi"/>
+        </w:rPr>
+        <w:t>docker</w:t>
+      </w:r>
+      <w:proofErr w:type="spellEnd"/>
+      <w:r>
+        <w:rPr>
+          <w:rFonts w:asciiTheme="minorHAnsi" w:hAnsiTheme="minorHAnsi" w:cstheme="minorHAnsi"/>
+        </w:rPr>
+        <w:t xml:space="preserve"> and others </w:t>
       </w:r>
       <w:r>
         <w:rPr>
@@ -6514,8 +6826,16 @@
         <w:rPr>
           <w:rFonts w:asciiTheme="minorHAnsi" w:hAnsiTheme="minorHAnsi" w:cstheme="minorHAnsi"/>
         </w:rPr>
-        <w:t>be installed in the local host .</w:t>
-      </w:r>
+        <w:t xml:space="preserve">be installed in the local </w:t>
+      </w:r>
+      <w:proofErr w:type="gramStart"/>
+      <w:r>
+        <w:rPr>
+          <w:rFonts w:asciiTheme="minorHAnsi" w:hAnsiTheme="minorHAnsi" w:cstheme="minorHAnsi"/>
+        </w:rPr>
+        <w:t>host .</w:t>
+      </w:r>
+      <w:proofErr w:type="gramEnd"/>
     </w:p>
     <w:p>
       <w:pPr>
@@ -6555,7 +6875,35 @@
         <w:rPr>
           <w:rFonts w:asciiTheme="minorHAnsi" w:hAnsiTheme="minorHAnsi" w:cstheme="minorHAnsi"/>
         </w:rPr>
-        <w:t>Creation Docker environment  ( container)</w:t>
+        <w:t xml:space="preserve">Creation </w:t>
+      </w:r>
+      <w:proofErr w:type="spellStart"/>
+      <w:r>
+        <w:rPr>
+          <w:rFonts w:asciiTheme="minorHAnsi" w:hAnsiTheme="minorHAnsi" w:cstheme="minorHAnsi"/>
+        </w:rPr>
+        <w:t>Docker</w:t>
+      </w:r>
+      <w:proofErr w:type="spellEnd"/>
+      <w:r>
+        <w:rPr>
+          <w:rFonts w:asciiTheme="minorHAnsi" w:hAnsiTheme="minorHAnsi" w:cstheme="minorHAnsi"/>
+        </w:rPr>
+        <w:t xml:space="preserve"> </w:t>
+      </w:r>
+      <w:proofErr w:type="gramStart"/>
+      <w:r>
+        <w:rPr>
+          <w:rFonts w:asciiTheme="minorHAnsi" w:hAnsiTheme="minorHAnsi" w:cstheme="minorHAnsi"/>
+        </w:rPr>
+        <w:t>environment  (</w:t>
+      </w:r>
+      <w:proofErr w:type="gramEnd"/>
+      <w:r>
+        <w:rPr>
+          <w:rFonts w:asciiTheme="minorHAnsi" w:hAnsiTheme="minorHAnsi" w:cstheme="minorHAnsi"/>
+        </w:rPr>
+        <w:t xml:space="preserve"> container)</w:t>
       </w:r>
       <w:bookmarkEnd w:id="4"/>
     </w:p>
@@ -6569,7 +6917,35 @@
         <w:rPr>
           <w:rFonts w:asciiTheme="minorHAnsi" w:hAnsiTheme="minorHAnsi" w:cstheme="minorHAnsi"/>
         </w:rPr>
-        <w:t xml:space="preserve">  The script for creating this envirnonment is host in GitHub …</w:t>
+        <w:t xml:space="preserve">  The script for creating this </w:t>
+      </w:r>
+      <w:proofErr w:type="spellStart"/>
+      <w:r>
+        <w:rPr>
+          <w:rFonts w:asciiTheme="minorHAnsi" w:hAnsiTheme="minorHAnsi" w:cstheme="minorHAnsi"/>
+        </w:rPr>
+        <w:t>envirnonment</w:t>
+      </w:r>
+      <w:proofErr w:type="spellEnd"/>
+      <w:r>
+        <w:rPr>
+          <w:rFonts w:asciiTheme="minorHAnsi" w:hAnsiTheme="minorHAnsi" w:cstheme="minorHAnsi"/>
+        </w:rPr>
+        <w:t xml:space="preserve"> is host in </w:t>
+      </w:r>
+      <w:proofErr w:type="spellStart"/>
+      <w:r>
+        <w:rPr>
+          <w:rFonts w:asciiTheme="minorHAnsi" w:hAnsiTheme="minorHAnsi" w:cstheme="minorHAnsi"/>
+        </w:rPr>
+        <w:t>GitHub</w:t>
+      </w:r>
+      <w:proofErr w:type="spellEnd"/>
+      <w:r>
+        <w:rPr>
+          <w:rFonts w:asciiTheme="minorHAnsi" w:hAnsiTheme="minorHAnsi" w:cstheme="minorHAnsi"/>
+        </w:rPr>
+        <w:t xml:space="preserve"> …</w:t>
       </w:r>
     </w:p>
     <w:p>
@@ -6603,9 +6979,17 @@
         <w:rPr>
           <w:rFonts w:asciiTheme="minorHAnsi" w:hAnsiTheme="minorHAnsi" w:cstheme="minorHAnsi"/>
         </w:rPr>
-        <w:t>Install Docker</w:t>
+        <w:t xml:space="preserve">Install </w:t>
+      </w:r>
+      <w:proofErr w:type="spellStart"/>
+      <w:r>
+        <w:rPr>
+          <w:rFonts w:asciiTheme="minorHAnsi" w:hAnsiTheme="minorHAnsi" w:cstheme="minorHAnsi"/>
+        </w:rPr>
+        <w:t>Docker</w:t>
       </w:r>
       <w:bookmarkEnd w:id="5"/>
+      <w:proofErr w:type="spellEnd"/>
       <w:r>
         <w:rPr>
           <w:rFonts w:asciiTheme="minorHAnsi" w:hAnsiTheme="minorHAnsi" w:cstheme="minorHAnsi"/>
@@ -6692,7 +7076,14 @@
         <w:rPr>
           <w:rFonts w:asciiTheme="minorHAnsi" w:hAnsiTheme="minorHAnsi" w:cstheme="minorHAnsi"/>
         </w:rPr>
-        <w:t>Build image</w:t>
+        <w:t xml:space="preserve">Build </w:t>
+      </w:r>
+      <w:proofErr w:type="gramStart"/>
+      <w:r>
+        <w:rPr>
+          <w:rFonts w:asciiTheme="minorHAnsi" w:hAnsiTheme="minorHAnsi" w:cstheme="minorHAnsi"/>
+        </w:rPr>
+        <w:t>image</w:t>
       </w:r>
       <w:r>
         <w:rPr>
@@ -6710,7 +7101,14 @@
         <w:rPr>
           <w:rFonts w:asciiTheme="minorHAnsi" w:hAnsiTheme="minorHAnsi" w:cstheme="minorHAnsi"/>
         </w:rPr>
-        <w:t xml:space="preserve"> and Containers</w:t>
+        <w:t xml:space="preserve"> and</w:t>
+      </w:r>
+      <w:proofErr w:type="gramEnd"/>
+      <w:r>
+        <w:rPr>
+          <w:rFonts w:asciiTheme="minorHAnsi" w:hAnsiTheme="minorHAnsi" w:cstheme="minorHAnsi"/>
+        </w:rPr>
+        <w:t xml:space="preserve"> Containers</w:t>
       </w:r>
       <w:bookmarkEnd w:id="6"/>
     </w:p>
@@ -6742,7 +7140,21 @@
         <w:rPr>
           <w:rFonts w:asciiTheme="minorHAnsi" w:hAnsiTheme="minorHAnsi" w:cstheme="minorHAnsi"/>
         </w:rPr>
-        <w:t xml:space="preserve"> of  pulling  </w:t>
+        <w:t xml:space="preserve"> </w:t>
+      </w:r>
+      <w:proofErr w:type="gramStart"/>
+      <w:r>
+        <w:rPr>
+          <w:rFonts w:asciiTheme="minorHAnsi" w:hAnsiTheme="minorHAnsi" w:cstheme="minorHAnsi"/>
+        </w:rPr>
+        <w:t>of  pulling</w:t>
+      </w:r>
+      <w:proofErr w:type="gramEnd"/>
+      <w:r>
+        <w:rPr>
+          <w:rFonts w:asciiTheme="minorHAnsi" w:hAnsiTheme="minorHAnsi" w:cstheme="minorHAnsi"/>
+        </w:rPr>
+        <w:t xml:space="preserve">  </w:t>
       </w:r>
       <w:r>
         <w:rPr>
@@ -6754,13 +7166,27 @@
         <w:rPr>
           <w:rFonts w:asciiTheme="minorHAnsi" w:hAnsiTheme="minorHAnsi" w:cstheme="minorHAnsi"/>
         </w:rPr>
-        <w:t>from  Docker</w:t>
-      </w:r>
-      <w:r>
-        <w:rPr>
-          <w:rFonts w:asciiTheme="minorHAnsi" w:hAnsiTheme="minorHAnsi" w:cstheme="minorHAnsi"/>
-        </w:rPr>
-        <w:t xml:space="preserve">Hub via compose file </w:t>
+        <w:t xml:space="preserve">from  </w:t>
+      </w:r>
+      <w:proofErr w:type="spellStart"/>
+      <w:r>
+        <w:rPr>
+          <w:rFonts w:asciiTheme="minorHAnsi" w:hAnsiTheme="minorHAnsi" w:cstheme="minorHAnsi"/>
+        </w:rPr>
+        <w:t>Docker</w:t>
+      </w:r>
+      <w:r>
+        <w:rPr>
+          <w:rFonts w:asciiTheme="minorHAnsi" w:hAnsiTheme="minorHAnsi" w:cstheme="minorHAnsi"/>
+        </w:rPr>
+        <w:t>Hub</w:t>
+      </w:r>
+      <w:proofErr w:type="spellEnd"/>
+      <w:r>
+        <w:rPr>
+          <w:rFonts w:asciiTheme="minorHAnsi" w:hAnsiTheme="minorHAnsi" w:cstheme="minorHAnsi"/>
+        </w:rPr>
+        <w:t xml:space="preserve"> via compose file </w:t>
       </w:r>
       <w:r>
         <w:rPr>
@@ -6792,17 +7218,53 @@
         </w:rPr>
         <w:t xml:space="preserve">of all, </w:t>
       </w:r>
-      <w:r>
-        <w:rPr>
-          <w:rFonts w:asciiTheme="minorHAnsi" w:hAnsiTheme="minorHAnsi" w:cstheme="minorHAnsi"/>
-        </w:rPr>
-        <w:t>get  the docker script and associated configuration files  fro</w:t>
-      </w:r>
-      <w:r>
-        <w:rPr>
-          <w:rFonts w:asciiTheme="minorHAnsi" w:hAnsiTheme="minorHAnsi" w:cstheme="minorHAnsi"/>
-        </w:rPr>
-        <w:t>m GitHub.</w:t>
+      <w:proofErr w:type="gramStart"/>
+      <w:r>
+        <w:rPr>
+          <w:rFonts w:asciiTheme="minorHAnsi" w:hAnsiTheme="minorHAnsi" w:cstheme="minorHAnsi"/>
+        </w:rPr>
+        <w:t>get  the</w:t>
+      </w:r>
+      <w:proofErr w:type="gramEnd"/>
+      <w:r>
+        <w:rPr>
+          <w:rFonts w:asciiTheme="minorHAnsi" w:hAnsiTheme="minorHAnsi" w:cstheme="minorHAnsi"/>
+        </w:rPr>
+        <w:t xml:space="preserve"> </w:t>
+      </w:r>
+      <w:proofErr w:type="spellStart"/>
+      <w:r>
+        <w:rPr>
+          <w:rFonts w:asciiTheme="minorHAnsi" w:hAnsiTheme="minorHAnsi" w:cstheme="minorHAnsi"/>
+        </w:rPr>
+        <w:t>docker</w:t>
+      </w:r>
+      <w:proofErr w:type="spellEnd"/>
+      <w:r>
+        <w:rPr>
+          <w:rFonts w:asciiTheme="minorHAnsi" w:hAnsiTheme="minorHAnsi" w:cstheme="minorHAnsi"/>
+        </w:rPr>
+        <w:t xml:space="preserve"> script and associated configuration files  fro</w:t>
+      </w:r>
+      <w:r>
+        <w:rPr>
+          <w:rFonts w:asciiTheme="minorHAnsi" w:hAnsiTheme="minorHAnsi" w:cstheme="minorHAnsi"/>
+        </w:rPr>
+        <w:t xml:space="preserve">m </w:t>
+      </w:r>
+      <w:proofErr w:type="spellStart"/>
+      <w:r>
+        <w:rPr>
+          <w:rFonts w:asciiTheme="minorHAnsi" w:hAnsiTheme="minorHAnsi" w:cstheme="minorHAnsi"/>
+        </w:rPr>
+        <w:t>GitHub</w:t>
+      </w:r>
+      <w:proofErr w:type="spellEnd"/>
+      <w:r>
+        <w:rPr>
+          <w:rFonts w:asciiTheme="minorHAnsi" w:hAnsiTheme="minorHAnsi" w:cstheme="minorHAnsi"/>
+        </w:rPr>
+        <w:t>.</w:t>
       </w:r>
     </w:p>
     <w:p>
@@ -6863,7 +7325,23 @@
           <w:rFonts w:asciiTheme="minorHAnsi" w:hAnsiTheme="minorHAnsi" w:cstheme="minorHAnsi"/>
           <w:color w:val="C00000"/>
         </w:rPr>
-        <w:t>$ docker-compose up –d</w:t>
+        <w:t xml:space="preserve">$ </w:t>
+      </w:r>
+      <w:proofErr w:type="spellStart"/>
+      <w:r>
+        <w:rPr>
+          <w:rFonts w:asciiTheme="minorHAnsi" w:hAnsiTheme="minorHAnsi" w:cstheme="minorHAnsi"/>
+          <w:color w:val="C00000"/>
+        </w:rPr>
+        <w:t>docker</w:t>
+      </w:r>
+      <w:proofErr w:type="spellEnd"/>
+      <w:r>
+        <w:rPr>
+          <w:rFonts w:asciiTheme="minorHAnsi" w:hAnsiTheme="minorHAnsi" w:cstheme="minorHAnsi"/>
+          <w:color w:val="C00000"/>
+        </w:rPr>
+        <w:t>-compose up –d</w:t>
       </w:r>
     </w:p>
     <w:p>
@@ -6888,20 +7366,66 @@
           <w:rFonts w:asciiTheme="minorHAnsi" w:hAnsiTheme="minorHAnsi" w:cstheme="minorHAnsi"/>
           <w:color w:val="C00000"/>
         </w:rPr>
-        <w:t xml:space="preserve">$ docker ps –a </w:t>
-      </w:r>
+        <w:t xml:space="preserve">$ </w:t>
+      </w:r>
+      <w:proofErr w:type="spellStart"/>
       <w:r>
         <w:rPr>
           <w:rFonts w:asciiTheme="minorHAnsi" w:hAnsiTheme="minorHAnsi" w:cstheme="minorHAnsi"/>
           <w:color w:val="C00000"/>
         </w:rPr>
+        <w:t>docker</w:t>
+      </w:r>
+      <w:proofErr w:type="spellEnd"/>
+      <w:r>
+        <w:rPr>
+          <w:rFonts w:asciiTheme="minorHAnsi" w:hAnsiTheme="minorHAnsi" w:cstheme="minorHAnsi"/>
+          <w:color w:val="C00000"/>
+        </w:rPr>
+        <w:t xml:space="preserve"> </w:t>
+      </w:r>
+      <w:proofErr w:type="spellStart"/>
+      <w:r>
+        <w:rPr>
+          <w:rFonts w:asciiTheme="minorHAnsi" w:hAnsiTheme="minorHAnsi" w:cstheme="minorHAnsi"/>
+          <w:color w:val="C00000"/>
+        </w:rPr>
+        <w:t>ps</w:t>
+      </w:r>
+      <w:proofErr w:type="spellEnd"/>
+      <w:r>
+        <w:rPr>
+          <w:rFonts w:asciiTheme="minorHAnsi" w:hAnsiTheme="minorHAnsi" w:cstheme="minorHAnsi"/>
+          <w:color w:val="C00000"/>
+        </w:rPr>
+        <w:t xml:space="preserve"> –a </w:t>
+      </w:r>
+      <w:r>
+        <w:rPr>
+          <w:rFonts w:asciiTheme="minorHAnsi" w:hAnsiTheme="minorHAnsi" w:cstheme="minorHAnsi"/>
+          <w:color w:val="C00000"/>
+        </w:rPr>
         <w:t xml:space="preserve">, </w:t>
       </w:r>
       <w:r>
         <w:rPr>
           <w:rFonts w:asciiTheme="minorHAnsi" w:hAnsiTheme="minorHAnsi" w:cstheme="minorHAnsi"/>
         </w:rPr>
-        <w:t xml:space="preserve">the status shoul be </w:t>
+        <w:t xml:space="preserve">the status </w:t>
+      </w:r>
+      <w:proofErr w:type="spellStart"/>
+      <w:r>
+        <w:rPr>
+          <w:rFonts w:asciiTheme="minorHAnsi" w:hAnsiTheme="minorHAnsi" w:cstheme="minorHAnsi"/>
+        </w:rPr>
+        <w:t>shoul</w:t>
+      </w:r>
+      <w:proofErr w:type="spellEnd"/>
+      <w:r>
+        <w:rPr>
+          <w:rFonts w:asciiTheme="minorHAnsi" w:hAnsiTheme="minorHAnsi" w:cstheme="minorHAnsi"/>
+        </w:rPr>
+        <w:t xml:space="preserve"> be </w:t>
       </w:r>
       <w:r>
         <w:rPr>
@@ -6916,8 +7440,6 @@
         </w:rPr>
         <w:t>Up”</w:t>
       </w:r>
-      <w:bookmarkStart w:id="7" w:name="_GoBack"/>
-      <w:bookmarkEnd w:id="7"/>
     </w:p>
     <w:p>
       <w:pPr>
@@ -6945,7 +7467,7 @@
           <w:rFonts w:asciiTheme="minorHAnsi" w:hAnsiTheme="minorHAnsi" w:cstheme="minorHAnsi"/>
         </w:rPr>
       </w:pPr>
-      <w:bookmarkStart w:id="8" w:name="_Toc476744785"/>
+      <w:bookmarkStart w:id="7" w:name="_Toc476744785"/>
       <w:r>
         <w:rPr>
           <w:rFonts w:asciiTheme="minorHAnsi" w:hAnsiTheme="minorHAnsi" w:cstheme="minorHAnsi"/>
@@ -6958,58 +7480,76 @@
         </w:rPr>
         <w:t>ontainer</w:t>
       </w:r>
+      <w:bookmarkEnd w:id="7"/>
+    </w:p>
+    <w:p>
+      <w:pPr>
+        <w:rPr>
+          <w:rFonts w:asciiTheme="minorHAnsi" w:hAnsiTheme="minorHAnsi" w:cstheme="minorHAnsi"/>
+        </w:rPr>
+      </w:pPr>
+      <w:r>
+        <w:rPr>
+          <w:rFonts w:asciiTheme="minorHAnsi" w:hAnsiTheme="minorHAnsi" w:cstheme="minorHAnsi"/>
+        </w:rPr>
+        <w:t xml:space="preserve"> To access the container run the following command where &lt;Container ID or Name&gt; is the Container ID or name of the container</w:t>
+      </w:r>
+    </w:p>
+    <w:p>
+      <w:pPr>
+        <w:rPr>
+          <w:rFonts w:asciiTheme="minorHAnsi" w:hAnsiTheme="minorHAnsi" w:cstheme="minorHAnsi"/>
+          <w:color w:val="C00000"/>
+        </w:rPr>
+      </w:pPr>
+      <w:r>
+        <w:rPr>
+          <w:rFonts w:asciiTheme="minorHAnsi" w:hAnsiTheme="minorHAnsi" w:cstheme="minorHAnsi"/>
+          <w:color w:val="C00000"/>
+        </w:rPr>
+        <w:t xml:space="preserve"> $ </w:t>
+      </w:r>
+      <w:proofErr w:type="spellStart"/>
+      <w:proofErr w:type="gramStart"/>
+      <w:r>
+        <w:rPr>
+          <w:rFonts w:asciiTheme="minorHAnsi" w:hAnsiTheme="minorHAnsi" w:cstheme="minorHAnsi"/>
+          <w:color w:val="C00000"/>
+        </w:rPr>
+        <w:t>docker</w:t>
+      </w:r>
+      <w:proofErr w:type="spellEnd"/>
+      <w:proofErr w:type="gramEnd"/>
+      <w:r>
+        <w:rPr>
+          <w:rFonts w:asciiTheme="minorHAnsi" w:hAnsiTheme="minorHAnsi" w:cstheme="minorHAnsi"/>
+          <w:color w:val="C00000"/>
+        </w:rPr>
+        <w:t xml:space="preserve"> exec –it &lt;Container ID or Name&gt; bash </w:t>
+      </w:r>
+    </w:p>
+    <w:p>
+      <w:pPr>
+        <w:rPr>
+          <w:rFonts w:asciiTheme="minorHAnsi" w:hAnsiTheme="minorHAnsi" w:cstheme="minorHAnsi"/>
+        </w:rPr>
+      </w:pPr>
+    </w:p>
+    <w:p>
+      <w:pPr>
+        <w:pStyle w:val="Heading3"/>
+        <w:rPr>
+          <w:rFonts w:asciiTheme="minorHAnsi" w:hAnsiTheme="minorHAnsi" w:cstheme="minorHAnsi"/>
+        </w:rPr>
+      </w:pPr>
+      <w:bookmarkStart w:id="8" w:name="_Toc476744786"/>
+      <w:r>
+        <w:rPr>
+          <w:rFonts w:asciiTheme="minorHAnsi" w:hAnsiTheme="minorHAnsi" w:cstheme="minorHAnsi"/>
+        </w:rPr>
+        <w:t>List of services installed</w:t>
+      </w:r>
       <w:bookmarkEnd w:id="8"/>
-    </w:p>
-    <w:p>
-      <w:pPr>
-        <w:rPr>
-          <w:rFonts w:asciiTheme="minorHAnsi" w:hAnsiTheme="minorHAnsi" w:cstheme="minorHAnsi"/>
-        </w:rPr>
-      </w:pPr>
-      <w:r>
-        <w:rPr>
-          <w:rFonts w:asciiTheme="minorHAnsi" w:hAnsiTheme="minorHAnsi" w:cstheme="minorHAnsi"/>
-        </w:rPr>
-        <w:t xml:space="preserve"> To access the container run the following command where &lt;Container ID or Name&gt; is the Container ID or name of the container</w:t>
-      </w:r>
-    </w:p>
-    <w:p>
-      <w:pPr>
-        <w:rPr>
-          <w:rFonts w:asciiTheme="minorHAnsi" w:hAnsiTheme="minorHAnsi" w:cstheme="minorHAnsi"/>
-          <w:color w:val="C00000"/>
-        </w:rPr>
-      </w:pPr>
-      <w:r>
-        <w:rPr>
-          <w:rFonts w:asciiTheme="minorHAnsi" w:hAnsiTheme="minorHAnsi" w:cstheme="minorHAnsi"/>
-          <w:color w:val="C00000"/>
-        </w:rPr>
-        <w:t xml:space="preserve"> $ docker exec –it &lt;Container ID or Name&gt; bash </w:t>
-      </w:r>
-    </w:p>
-    <w:p>
-      <w:pPr>
-        <w:rPr>
-          <w:rFonts w:asciiTheme="minorHAnsi" w:hAnsiTheme="minorHAnsi" w:cstheme="minorHAnsi"/>
-        </w:rPr>
-      </w:pPr>
-    </w:p>
-    <w:p>
-      <w:pPr>
-        <w:pStyle w:val="Heading3"/>
-        <w:rPr>
-          <w:rFonts w:asciiTheme="minorHAnsi" w:hAnsiTheme="minorHAnsi" w:cstheme="minorHAnsi"/>
-        </w:rPr>
-      </w:pPr>
-      <w:bookmarkStart w:id="9" w:name="_Toc476744786"/>
-      <w:r>
-        <w:rPr>
-          <w:rFonts w:asciiTheme="minorHAnsi" w:hAnsiTheme="minorHAnsi" w:cstheme="minorHAnsi"/>
-        </w:rPr>
-        <w:t>List of services installed</w:t>
-      </w:r>
-      <w:bookmarkEnd w:id="9"/>
     </w:p>
     <w:p>
       <w:pPr>
@@ -7118,12 +7658,14 @@
                 <w:rFonts w:asciiTheme="minorHAnsi" w:hAnsiTheme="minorHAnsi" w:cstheme="minorHAnsi"/>
               </w:rPr>
             </w:pPr>
+            <w:proofErr w:type="spellStart"/>
             <w:r>
               <w:rPr>
                 <w:rFonts w:asciiTheme="minorHAnsi" w:hAnsiTheme="minorHAnsi" w:cstheme="minorHAnsi"/>
               </w:rPr>
               <w:t>nginx</w:t>
             </w:r>
+            <w:proofErr w:type="spellEnd"/>
           </w:p>
         </w:tc>
         <w:tc>
@@ -7176,8 +7718,30 @@
               <w:rPr>
                 <w:rFonts w:asciiTheme="minorHAnsi" w:hAnsiTheme="minorHAnsi" w:cstheme="minorHAnsi"/>
               </w:rPr>
-              <w:t>/var/lib/nginx</w:t>
-            </w:r>
+              <w:t>/</w:t>
+            </w:r>
+            <w:proofErr w:type="spellStart"/>
+            <w:r>
+              <w:rPr>
+                <w:rFonts w:asciiTheme="minorHAnsi" w:hAnsiTheme="minorHAnsi" w:cstheme="minorHAnsi"/>
+              </w:rPr>
+              <w:t>var</w:t>
+            </w:r>
+            <w:proofErr w:type="spellEnd"/>
+            <w:r>
+              <w:rPr>
+                <w:rFonts w:asciiTheme="minorHAnsi" w:hAnsiTheme="minorHAnsi" w:cstheme="minorHAnsi"/>
+              </w:rPr>
+              <w:t>/lib/</w:t>
+            </w:r>
+            <w:proofErr w:type="spellStart"/>
+            <w:r>
+              <w:rPr>
+                <w:rFonts w:asciiTheme="minorHAnsi" w:hAnsiTheme="minorHAnsi" w:cstheme="minorHAnsi"/>
+              </w:rPr>
+              <w:t>nginx</w:t>
+            </w:r>
+            <w:proofErr w:type="spellEnd"/>
           </w:p>
         </w:tc>
       </w:tr>
@@ -7266,12 +7830,14 @@
                 <w:rFonts w:asciiTheme="minorHAnsi" w:hAnsiTheme="minorHAnsi" w:cstheme="minorHAnsi"/>
               </w:rPr>
             </w:pPr>
+            <w:proofErr w:type="spellStart"/>
             <w:r>
               <w:rPr>
                 <w:rFonts w:asciiTheme="minorHAnsi" w:hAnsiTheme="minorHAnsi" w:cstheme="minorHAnsi"/>
               </w:rPr>
               <w:t>artifactory</w:t>
             </w:r>
+            <w:proofErr w:type="spellEnd"/>
           </w:p>
         </w:tc>
         <w:tc>
@@ -7324,8 +7890,30 @@
               <w:rPr>
                 <w:rFonts w:asciiTheme="minorHAnsi" w:hAnsiTheme="minorHAnsi" w:cstheme="minorHAnsi"/>
               </w:rPr>
-              <w:t xml:space="preserve"> /opt/jfrog/artifactory</w:t>
-            </w:r>
+              <w:t xml:space="preserve"> /opt/</w:t>
+            </w:r>
+            <w:proofErr w:type="spellStart"/>
+            <w:r>
+              <w:rPr>
+                <w:rFonts w:asciiTheme="minorHAnsi" w:hAnsiTheme="minorHAnsi" w:cstheme="minorHAnsi"/>
+              </w:rPr>
+              <w:t>jfrog</w:t>
+            </w:r>
+            <w:proofErr w:type="spellEnd"/>
+            <w:r>
+              <w:rPr>
+                <w:rFonts w:asciiTheme="minorHAnsi" w:hAnsiTheme="minorHAnsi" w:cstheme="minorHAnsi"/>
+              </w:rPr>
+              <w:t>/</w:t>
+            </w:r>
+            <w:proofErr w:type="spellStart"/>
+            <w:r>
+              <w:rPr>
+                <w:rFonts w:asciiTheme="minorHAnsi" w:hAnsiTheme="minorHAnsi" w:cstheme="minorHAnsi"/>
+              </w:rPr>
+              <w:t>artifactory</w:t>
+            </w:r>
+            <w:proofErr w:type="spellEnd"/>
           </w:p>
           <w:p>
             <w:pPr>
@@ -7337,8 +7925,58 @@
               <w:rPr>
                 <w:rFonts w:asciiTheme="minorHAnsi" w:hAnsiTheme="minorHAnsi" w:cstheme="minorHAnsi"/>
               </w:rPr>
-              <w:t>logs -&gt;/var/opt/jfrog/artifactory/logs/catalina</w:t>
-            </w:r>
+              <w:t>logs -&gt;/</w:t>
+            </w:r>
+            <w:proofErr w:type="spellStart"/>
+            <w:r>
+              <w:rPr>
+                <w:rFonts w:asciiTheme="minorHAnsi" w:hAnsiTheme="minorHAnsi" w:cstheme="minorHAnsi"/>
+              </w:rPr>
+              <w:t>var</w:t>
+            </w:r>
+            <w:proofErr w:type="spellEnd"/>
+            <w:r>
+              <w:rPr>
+                <w:rFonts w:asciiTheme="minorHAnsi" w:hAnsiTheme="minorHAnsi" w:cstheme="minorHAnsi"/>
+              </w:rPr>
+              <w:t>/opt/</w:t>
+            </w:r>
+            <w:proofErr w:type="spellStart"/>
+            <w:r>
+              <w:rPr>
+                <w:rFonts w:asciiTheme="minorHAnsi" w:hAnsiTheme="minorHAnsi" w:cstheme="minorHAnsi"/>
+              </w:rPr>
+              <w:t>jfrog</w:t>
+            </w:r>
+            <w:proofErr w:type="spellEnd"/>
+            <w:r>
+              <w:rPr>
+                <w:rFonts w:asciiTheme="minorHAnsi" w:hAnsiTheme="minorHAnsi" w:cstheme="minorHAnsi"/>
+              </w:rPr>
+              <w:t>/</w:t>
+            </w:r>
+            <w:proofErr w:type="spellStart"/>
+            <w:r>
+              <w:rPr>
+                <w:rFonts w:asciiTheme="minorHAnsi" w:hAnsiTheme="minorHAnsi" w:cstheme="minorHAnsi"/>
+              </w:rPr>
+              <w:t>artifactory</w:t>
+            </w:r>
+            <w:proofErr w:type="spellEnd"/>
+            <w:r>
+              <w:rPr>
+                <w:rFonts w:asciiTheme="minorHAnsi" w:hAnsiTheme="minorHAnsi" w:cstheme="minorHAnsi"/>
+              </w:rPr>
+              <w:t>/logs/</w:t>
+            </w:r>
+            <w:proofErr w:type="spellStart"/>
+            <w:r>
+              <w:rPr>
+                <w:rFonts w:asciiTheme="minorHAnsi" w:hAnsiTheme="minorHAnsi" w:cstheme="minorHAnsi"/>
+              </w:rPr>
+              <w:t>catalina</w:t>
+            </w:r>
+            <w:proofErr w:type="spellEnd"/>
           </w:p>
         </w:tc>
       </w:tr>
@@ -7353,12 +7991,14 @@
                 <w:rFonts w:asciiTheme="minorHAnsi" w:hAnsiTheme="minorHAnsi" w:cstheme="minorHAnsi"/>
               </w:rPr>
             </w:pPr>
+            <w:proofErr w:type="spellStart"/>
             <w:r>
               <w:rPr>
                 <w:rFonts w:asciiTheme="minorHAnsi" w:hAnsiTheme="minorHAnsi" w:cstheme="minorHAnsi"/>
               </w:rPr>
               <w:t>jenkins</w:t>
             </w:r>
+            <w:proofErr w:type="spellEnd"/>
           </w:p>
         </w:tc>
         <w:tc>
@@ -7411,7 +8051,35 @@
               <w:rPr>
                 <w:rFonts w:asciiTheme="minorHAnsi" w:hAnsiTheme="minorHAnsi" w:cstheme="minorHAnsi"/>
               </w:rPr>
-              <w:t xml:space="preserve">/var/lib/jenkins </w:t>
+              <w:t>/</w:t>
+            </w:r>
+            <w:proofErr w:type="spellStart"/>
+            <w:r>
+              <w:rPr>
+                <w:rFonts w:asciiTheme="minorHAnsi" w:hAnsiTheme="minorHAnsi" w:cstheme="minorHAnsi"/>
+              </w:rPr>
+              <w:t>var</w:t>
+            </w:r>
+            <w:proofErr w:type="spellEnd"/>
+            <w:r>
+              <w:rPr>
+                <w:rFonts w:asciiTheme="minorHAnsi" w:hAnsiTheme="minorHAnsi" w:cstheme="minorHAnsi"/>
+              </w:rPr>
+              <w:t>/lib/</w:t>
+            </w:r>
+            <w:proofErr w:type="spellStart"/>
+            <w:r>
+              <w:rPr>
+                <w:rFonts w:asciiTheme="minorHAnsi" w:hAnsiTheme="minorHAnsi" w:cstheme="minorHAnsi"/>
+              </w:rPr>
+              <w:t>jenkins</w:t>
+            </w:r>
+            <w:proofErr w:type="spellEnd"/>
+            <w:r>
+              <w:rPr>
+                <w:rFonts w:asciiTheme="minorHAnsi" w:hAnsiTheme="minorHAnsi" w:cstheme="minorHAnsi"/>
+              </w:rPr>
+              <w:t xml:space="preserve"> </w:t>
             </w:r>
           </w:p>
           <w:p>
@@ -7526,11 +8194,19 @@
                 <w:rFonts w:asciiTheme="minorHAnsi" w:hAnsiTheme="minorHAnsi" w:cstheme="minorHAnsi"/>
               </w:rPr>
             </w:pPr>
+            <w:proofErr w:type="spellStart"/>
             <w:r>
               <w:rPr>
                 <w:rFonts w:asciiTheme="minorHAnsi" w:hAnsiTheme="minorHAnsi" w:cstheme="minorHAnsi"/>
               </w:rPr>
-              <w:t>var/lib/postfix</w:t>
+              <w:t>var</w:t>
+            </w:r>
+            <w:proofErr w:type="spellEnd"/>
+            <w:r>
+              <w:rPr>
+                <w:rFonts w:asciiTheme="minorHAnsi" w:hAnsiTheme="minorHAnsi" w:cstheme="minorHAnsi"/>
+              </w:rPr>
+              <w:t>/lib/postfix</w:t>
             </w:r>
           </w:p>
         </w:tc>
@@ -7546,12 +8222,14 @@
                 <w:rFonts w:asciiTheme="minorHAnsi" w:hAnsiTheme="minorHAnsi" w:cstheme="minorHAnsi"/>
               </w:rPr>
             </w:pPr>
+            <w:proofErr w:type="spellStart"/>
             <w:r>
               <w:rPr>
                 <w:rFonts w:asciiTheme="minorHAnsi" w:hAnsiTheme="minorHAnsi" w:cstheme="minorHAnsi"/>
               </w:rPr>
               <w:t>mysql</w:t>
             </w:r>
+            <w:proofErr w:type="spellEnd"/>
           </w:p>
         </w:tc>
         <w:tc>
@@ -7604,8 +8282,30 @@
               <w:rPr>
                 <w:rFonts w:asciiTheme="minorHAnsi" w:hAnsiTheme="minorHAnsi" w:cstheme="minorHAnsi"/>
               </w:rPr>
-              <w:t>/var/lib/mysql</w:t>
-            </w:r>
+              <w:t>/</w:t>
+            </w:r>
+            <w:proofErr w:type="spellStart"/>
+            <w:r>
+              <w:rPr>
+                <w:rFonts w:asciiTheme="minorHAnsi" w:hAnsiTheme="minorHAnsi" w:cstheme="minorHAnsi"/>
+              </w:rPr>
+              <w:t>var</w:t>
+            </w:r>
+            <w:proofErr w:type="spellEnd"/>
+            <w:r>
+              <w:rPr>
+                <w:rFonts w:asciiTheme="minorHAnsi" w:hAnsiTheme="minorHAnsi" w:cstheme="minorHAnsi"/>
+              </w:rPr>
+              <w:t>/lib/</w:t>
+            </w:r>
+            <w:proofErr w:type="spellStart"/>
+            <w:r>
+              <w:rPr>
+                <w:rFonts w:asciiTheme="minorHAnsi" w:hAnsiTheme="minorHAnsi" w:cstheme="minorHAnsi"/>
+              </w:rPr>
+              <w:t>mysql</w:t>
+            </w:r>
+            <w:proofErr w:type="spellEnd"/>
           </w:p>
         </w:tc>
       </w:tr>
@@ -7620,12 +8320,14 @@
                 <w:rFonts w:asciiTheme="minorHAnsi" w:hAnsiTheme="minorHAnsi" w:cstheme="minorHAnsi"/>
               </w:rPr>
             </w:pPr>
+            <w:proofErr w:type="spellStart"/>
             <w:r>
               <w:rPr>
                 <w:rFonts w:asciiTheme="minorHAnsi" w:hAnsiTheme="minorHAnsi" w:cstheme="minorHAnsi"/>
               </w:rPr>
               <w:t>mongodb</w:t>
             </w:r>
+            <w:proofErr w:type="spellEnd"/>
           </w:p>
         </w:tc>
         <w:tc>
@@ -7678,8 +8380,30 @@
               <w:rPr>
                 <w:rFonts w:asciiTheme="minorHAnsi" w:hAnsiTheme="minorHAnsi" w:cstheme="minorHAnsi"/>
               </w:rPr>
-              <w:t>/var/lib/mongodb</w:t>
-            </w:r>
+              <w:t>/</w:t>
+            </w:r>
+            <w:proofErr w:type="spellStart"/>
+            <w:r>
+              <w:rPr>
+                <w:rFonts w:asciiTheme="minorHAnsi" w:hAnsiTheme="minorHAnsi" w:cstheme="minorHAnsi"/>
+              </w:rPr>
+              <w:t>var</w:t>
+            </w:r>
+            <w:proofErr w:type="spellEnd"/>
+            <w:r>
+              <w:rPr>
+                <w:rFonts w:asciiTheme="minorHAnsi" w:hAnsiTheme="minorHAnsi" w:cstheme="minorHAnsi"/>
+              </w:rPr>
+              <w:t>/lib/</w:t>
+            </w:r>
+            <w:proofErr w:type="spellStart"/>
+            <w:r>
+              <w:rPr>
+                <w:rFonts w:asciiTheme="minorHAnsi" w:hAnsiTheme="minorHAnsi" w:cstheme="minorHAnsi"/>
+              </w:rPr>
+              <w:t>mongodb</w:t>
+            </w:r>
+            <w:proofErr w:type="spellEnd"/>
           </w:p>
           <w:p>
             <w:pPr>
@@ -7691,7 +8415,21 @@
               <w:rPr>
                 <w:rFonts w:asciiTheme="minorHAnsi" w:hAnsiTheme="minorHAnsi" w:cstheme="minorHAnsi"/>
               </w:rPr>
-              <w:t>( data directory : /data/db)</w:t>
+              <w:t>( data directory : /data/</w:t>
+            </w:r>
+            <w:proofErr w:type="spellStart"/>
+            <w:r>
+              <w:rPr>
+                <w:rFonts w:asciiTheme="minorHAnsi" w:hAnsiTheme="minorHAnsi" w:cstheme="minorHAnsi"/>
+              </w:rPr>
+              <w:t>db</w:t>
+            </w:r>
+            <w:proofErr w:type="spellEnd"/>
+            <w:r>
+              <w:rPr>
+                <w:rFonts w:asciiTheme="minorHAnsi" w:hAnsiTheme="minorHAnsi" w:cstheme="minorHAnsi"/>
+              </w:rPr>
+              <w:t>)</w:t>
             </w:r>
           </w:p>
         </w:tc>
@@ -7711,8 +8449,16 @@
               <w:rPr>
                 <w:rFonts w:asciiTheme="minorHAnsi" w:hAnsiTheme="minorHAnsi" w:cstheme="minorHAnsi"/>
               </w:rPr>
-              <w:t>Mongo-ui</w:t>
-            </w:r>
+              <w:t>Mongo-</w:t>
+            </w:r>
+            <w:proofErr w:type="spellStart"/>
+            <w:r>
+              <w:rPr>
+                <w:rFonts w:asciiTheme="minorHAnsi" w:hAnsiTheme="minorHAnsi" w:cstheme="minorHAnsi"/>
+              </w:rPr>
+              <w:t>ui</w:t>
+            </w:r>
+            <w:proofErr w:type="spellEnd"/>
           </w:p>
         </w:tc>
         <w:tc>
@@ -7765,8 +8511,16 @@
               <w:rPr>
                 <w:rFonts w:asciiTheme="minorHAnsi" w:hAnsiTheme="minorHAnsi" w:cstheme="minorHAnsi"/>
               </w:rPr>
-              <w:t>This UI interface manage mongoDB</w:t>
-            </w:r>
+              <w:t xml:space="preserve">This UI interface manage </w:t>
+            </w:r>
+            <w:proofErr w:type="spellStart"/>
+            <w:r>
+              <w:rPr>
+                <w:rFonts w:asciiTheme="minorHAnsi" w:hAnsiTheme="minorHAnsi" w:cstheme="minorHAnsi"/>
+              </w:rPr>
+              <w:t>mongoDB</w:t>
+            </w:r>
+            <w:proofErr w:type="spellEnd"/>
           </w:p>
         </w:tc>
       </w:tr>
@@ -7792,7 +8546,7 @@
           <w:rFonts w:asciiTheme="minorHAnsi" w:hAnsiTheme="minorHAnsi" w:cstheme="minorHAnsi"/>
         </w:rPr>
       </w:pPr>
-      <w:bookmarkStart w:id="10" w:name="_Toc476744787"/>
+      <w:bookmarkStart w:id="9" w:name="_Toc476744787"/>
       <w:r>
         <w:rPr>
           <w:rFonts w:asciiTheme="minorHAnsi" w:hAnsiTheme="minorHAnsi" w:cstheme="minorHAnsi"/>
@@ -7805,7 +8559,7 @@
         </w:rPr>
         <w:t xml:space="preserve"> services</w:t>
       </w:r>
-      <w:bookmarkEnd w:id="10"/>
+      <w:bookmarkEnd w:id="9"/>
       <w:r>
         <w:rPr>
           <w:rFonts w:asciiTheme="minorHAnsi" w:hAnsiTheme="minorHAnsi" w:cstheme="minorHAnsi"/>
@@ -7815,7 +8569,15 @@
     </w:p>
     <w:p>
       <w:r>
-        <w:t xml:space="preserve">  The Docker machine used to check the service can be obtained running the following command. </w:t>
+        <w:t xml:space="preserve">  The </w:t>
+      </w:r>
+      <w:proofErr w:type="spellStart"/>
+      <w:r>
+        <w:t>Docker</w:t>
+      </w:r>
+      <w:proofErr w:type="spellEnd"/>
+      <w:r>
+        <w:t xml:space="preserve"> machine used to check the service can be obtained running the following command. </w:t>
       </w:r>
     </w:p>
     <w:p>
@@ -7831,8 +8593,38 @@
         <w:rPr>
           <w:color w:val="C00000"/>
         </w:rPr>
-        <w:t>$ docker-machine ip</w:t>
-      </w:r>
+        <w:t xml:space="preserve">$ </w:t>
+      </w:r>
+      <w:proofErr w:type="spellStart"/>
+      <w:proofErr w:type="gramStart"/>
+      <w:r>
+        <w:rPr>
+          <w:color w:val="C00000"/>
+        </w:rPr>
+        <w:t>docker</w:t>
+      </w:r>
+      <w:proofErr w:type="spellEnd"/>
+      <w:r>
+        <w:rPr>
+          <w:color w:val="C00000"/>
+        </w:rPr>
+        <w:t>-machine</w:t>
+      </w:r>
+      <w:proofErr w:type="gramEnd"/>
+      <w:r>
+        <w:rPr>
+          <w:color w:val="C00000"/>
+        </w:rPr>
+        <w:t xml:space="preserve"> </w:t>
+      </w:r>
+      <w:proofErr w:type="spellStart"/>
+      <w:r>
+        <w:rPr>
+          <w:color w:val="C00000"/>
+        </w:rPr>
+        <w:t>ip</w:t>
+      </w:r>
+      <w:proofErr w:type="spellEnd"/>
     </w:p>
     <w:p/>
     <w:p>
@@ -7849,14 +8641,16 @@
         <w:lastRenderedPageBreak/>
         <w:t xml:space="preserve"> </w:t>
       </w:r>
-      <w:bookmarkStart w:id="11" w:name="_Toc476744788"/>
+      <w:bookmarkStart w:id="10" w:name="_Toc476744788"/>
+      <w:proofErr w:type="spellStart"/>
       <w:r>
         <w:rPr>
           <w:rFonts w:asciiTheme="minorHAnsi" w:hAnsiTheme="minorHAnsi" w:cstheme="minorHAnsi"/>
         </w:rPr>
         <w:t>Nginx</w:t>
       </w:r>
-      <w:bookmarkEnd w:id="11"/>
+      <w:bookmarkEnd w:id="10"/>
+      <w:proofErr w:type="spellEnd"/>
       <w:r>
         <w:rPr>
           <w:rFonts w:asciiTheme="minorHAnsi" w:hAnsiTheme="minorHAnsi" w:cstheme="minorHAnsi"/>
@@ -7872,17 +8666,21 @@
         <w:r>
           <w:rPr>
             <w:rStyle w:val="Hyperlink"/>
+            <w:color w:val="C00000"/>
           </w:rPr>
           <w:t>http://&lt;DockerMachine</w:t>
         </w:r>
       </w:hyperlink>
       <w:r>
-        <w:t xml:space="preserve"> IP&gt;:80</w:t>
-      </w:r>
-      <w:r>
-        <w:t>80</w:t>
-      </w:r>
-      <w:r>
+        <w:rPr>
+          <w:color w:val="C00000"/>
+        </w:rPr>
+        <w:t xml:space="preserve"> IP&gt;:52001</w:t>
+      </w:r>
+      <w:r>
+        <w:rPr>
+          <w:color w:val="C00000"/>
+        </w:rPr>
         <w:t>/</w:t>
       </w:r>
     </w:p>
@@ -7959,6 +8757,7 @@
       <w:pPr>
         <w:pStyle w:val="Heading2"/>
       </w:pPr>
+      <w:proofErr w:type="spellStart"/>
       <w:r>
         <w:t>N</w:t>
       </w:r>
@@ -7971,6 +8770,7 @@
       <w:r>
         <w:t>dejs</w:t>
       </w:r>
+      <w:proofErr w:type="spellEnd"/>
     </w:p>
     <w:p>
       <w:r>
@@ -7985,7 +8785,7 @@
         </w:r>
       </w:hyperlink>
       <w:r>
-        <w:t xml:space="preserve"> IP&gt;:8888</w:t>
+        <w:t xml:space="preserve"> IP&gt;:52002</w:t>
       </w:r>
       <w:r>
         <w:t>/</w:t>
@@ -8004,12 +8804,42 @@
           <w:rFonts w:asciiTheme="minorHAnsi" w:hAnsiTheme="minorHAnsi" w:cstheme="minorHAnsi"/>
         </w:rPr>
       </w:pPr>
-      <w:r>
-        <w:rPr>
-          <w:rFonts w:asciiTheme="minorHAnsi" w:hAnsiTheme="minorHAnsi" w:cstheme="minorHAnsi"/>
-        </w:rPr>
-        <w:t>Out put shoub be :</w:t>
-      </w:r>
+      <w:proofErr w:type="spellStart"/>
+      <w:r>
+        <w:rPr>
+          <w:rFonts w:asciiTheme="minorHAnsi" w:hAnsiTheme="minorHAnsi" w:cstheme="minorHAnsi"/>
+        </w:rPr>
+        <w:t>Out put</w:t>
+      </w:r>
+      <w:proofErr w:type="spellEnd"/>
+      <w:r>
+        <w:rPr>
+          <w:rFonts w:asciiTheme="minorHAnsi" w:hAnsiTheme="minorHAnsi" w:cstheme="minorHAnsi"/>
+        </w:rPr>
+        <w:t xml:space="preserve"> </w:t>
+      </w:r>
+      <w:proofErr w:type="spellStart"/>
+      <w:r>
+        <w:rPr>
+          <w:rFonts w:asciiTheme="minorHAnsi" w:hAnsiTheme="minorHAnsi" w:cstheme="minorHAnsi"/>
+        </w:rPr>
+        <w:t>shoub</w:t>
+      </w:r>
+      <w:proofErr w:type="spellEnd"/>
+      <w:r>
+        <w:rPr>
+          <w:rFonts w:asciiTheme="minorHAnsi" w:hAnsiTheme="minorHAnsi" w:cstheme="minorHAnsi"/>
+        </w:rPr>
+        <w:t xml:space="preserve"> </w:t>
+      </w:r>
+      <w:proofErr w:type="gramStart"/>
+      <w:r>
+        <w:rPr>
+          <w:rFonts w:asciiTheme="minorHAnsi" w:hAnsiTheme="minorHAnsi" w:cstheme="minorHAnsi"/>
+        </w:rPr>
+        <w:t>be :</w:t>
+      </w:r>
+      <w:proofErr w:type="gramEnd"/>
     </w:p>
     <w:p>
       <w:pPr>
@@ -8032,7 +8862,15 @@
         </w:rPr>
       </w:pPr>
       <w:r>
-        <w:t>Hello from Docker container!</w:t>
+        <w:t xml:space="preserve">Hello from </w:t>
+      </w:r>
+      <w:proofErr w:type="spellStart"/>
+      <w:r>
+        <w:t>Docker</w:t>
+      </w:r>
+      <w:proofErr w:type="spellEnd"/>
+      <w:r>
+        <w:t xml:space="preserve"> container!</w:t>
       </w:r>
     </w:p>
     <w:p>
@@ -8056,14 +8894,16 @@
           <w:rFonts w:asciiTheme="minorHAnsi" w:hAnsiTheme="minorHAnsi" w:cstheme="minorHAnsi"/>
         </w:rPr>
       </w:pPr>
-      <w:bookmarkStart w:id="12" w:name="_Toc476744789"/>
+      <w:bookmarkStart w:id="11" w:name="_Toc476744789"/>
+      <w:proofErr w:type="spellStart"/>
       <w:r>
         <w:rPr>
           <w:rFonts w:asciiTheme="minorHAnsi" w:hAnsiTheme="minorHAnsi" w:cstheme="minorHAnsi"/>
         </w:rPr>
         <w:t>Artifactory</w:t>
       </w:r>
-      <w:bookmarkEnd w:id="12"/>
+      <w:bookmarkEnd w:id="11"/>
+      <w:proofErr w:type="spellEnd"/>
     </w:p>
     <w:p>
       <w:r>
@@ -8073,35 +8913,42 @@
         <w:r>
           <w:rPr>
             <w:rStyle w:val="Hyperlink"/>
+            <w:color w:val="C00000"/>
           </w:rPr>
           <w:t>http://&lt;DockerMachine</w:t>
         </w:r>
       </w:hyperlink>
       <w:r>
+        <w:rPr>
+          <w:color w:val="C00000"/>
+        </w:rPr>
         <w:t xml:space="preserve"> IP&gt;</w:t>
       </w:r>
       <w:r>
-        <w:t>:8081/</w:t>
+        <w:rPr>
+          <w:color w:val="C00000"/>
+        </w:rPr>
+        <w:t>:52003</w:t>
+      </w:r>
+      <w:r>
+        <w:rPr>
+          <w:color w:val="C00000"/>
+        </w:rPr>
+        <w:t>/</w:t>
       </w:r>
     </w:p>
     <w:p/>
     <w:p>
-      <w:pPr>
-        <w:rPr>
-          <w:rFonts w:asciiTheme="minorHAnsi" w:hAnsiTheme="minorHAnsi" w:cstheme="minorHAnsi"/>
-        </w:rPr>
-      </w:pPr>
-      <w:r>
-        <w:rPr>
-          <w:rFonts w:asciiTheme="minorHAnsi" w:hAnsiTheme="minorHAnsi" w:cstheme="minorHAnsi"/>
+      <w:r>
+        <w:rPr>
           <w:noProof/>
           <w:lang w:eastAsia="en-GB"/>
         </w:rPr>
         <w:drawing>
-          <wp:inline distT="0" distB="0" distL="0" distR="0" wp14:anchorId="621E72AC" wp14:editId="45222DEA">
-            <wp:extent cx="5725795" cy="2616835"/>
-            <wp:effectExtent l="0" t="0" r="8255" b="0"/>
-            <wp:docPr id="18" name="Picture 18"/>
+          <wp:inline distT="0" distB="0" distL="0" distR="0" wp14:anchorId="5E4A4733" wp14:editId="71F8FD6E">
+            <wp:extent cx="5753100" cy="2276475"/>
+            <wp:effectExtent l="0" t="0" r="0" b="9525"/>
+            <wp:docPr id="25" name="Picture 25"/>
             <wp:cNvGraphicFramePr>
               <a:graphicFrameLocks xmlns:a="http://schemas.openxmlformats.org/drawingml/2006/main" noChangeAspect="1"/>
             </wp:cNvGraphicFramePr>
@@ -8109,7 +8956,7 @@
               <a:graphicData uri="http://schemas.openxmlformats.org/drawingml/2006/picture">
                 <pic:pic xmlns:pic="http://schemas.openxmlformats.org/drawingml/2006/picture">
                   <pic:nvPicPr>
-                    <pic:cNvPr id="0" name="Picture 9"/>
+                    <pic:cNvPr id="0" name="Picture 1"/>
                     <pic:cNvPicPr>
                       <a:picLocks noChangeAspect="1" noChangeArrowheads="1"/>
                     </pic:cNvPicPr>
@@ -8130,7 +8977,7 @@
                   <pic:spPr bwMode="auto">
                     <a:xfrm>
                       <a:off x="0" y="0"/>
-                      <a:ext cx="5725795" cy="2616835"/>
+                      <a:ext cx="5753100" cy="2276475"/>
                     </a:xfrm>
                     <a:prstGeom prst="rect">
                       <a:avLst/>
@@ -8147,6 +8994,15 @@
         </w:drawing>
       </w:r>
     </w:p>
+    <w:p/>
+    <w:p/>
+    <w:p>
+      <w:pPr>
+        <w:rPr>
+          <w:rFonts w:asciiTheme="minorHAnsi" w:hAnsiTheme="minorHAnsi" w:cstheme="minorHAnsi"/>
+        </w:rPr>
+      </w:pPr>
+    </w:p>
     <w:p>
       <w:pPr>
         <w:rPr>
@@ -8162,14 +9018,14 @@
           <w:rFonts w:asciiTheme="minorHAnsi" w:hAnsiTheme="minorHAnsi" w:cstheme="minorHAnsi"/>
         </w:rPr>
       </w:pPr>
-      <w:bookmarkStart w:id="13" w:name="_Toc476744790"/>
+      <w:bookmarkStart w:id="12" w:name="_Toc476744790"/>
       <w:r>
         <w:rPr>
           <w:rFonts w:asciiTheme="minorHAnsi" w:hAnsiTheme="minorHAnsi" w:cstheme="minorHAnsi"/>
         </w:rPr>
         <w:t>Jenkins:</w:t>
       </w:r>
-      <w:bookmarkEnd w:id="13"/>
+      <w:bookmarkEnd w:id="12"/>
       <w:r>
         <w:rPr>
           <w:rFonts w:asciiTheme="minorHAnsi" w:hAnsiTheme="minorHAnsi" w:cstheme="minorHAnsi"/>
@@ -8182,33 +9038,85 @@
         <w:pStyle w:val="Heading4"/>
       </w:pPr>
       <w:r>
-        <w:t xml:space="preserve">  Get  Administrator default password</w:t>
-      </w:r>
-    </w:p>
-    <w:p>
-      <w:pPr>
-        <w:rPr>
-          <w:rFonts w:asciiTheme="minorHAnsi" w:hAnsiTheme="minorHAnsi" w:cstheme="minorHAnsi"/>
-        </w:rPr>
-      </w:pPr>
-      <w:r>
-        <w:rPr>
-          <w:rFonts w:asciiTheme="minorHAnsi" w:hAnsiTheme="minorHAnsi" w:cstheme="minorHAnsi"/>
-        </w:rPr>
-        <w:t>$ docker-compose log jenkins</w:t>
-      </w:r>
-    </w:p>
-    <w:p>
-      <w:pPr>
-        <w:rPr>
-          <w:rFonts w:asciiTheme="minorHAnsi" w:hAnsiTheme="minorHAnsi" w:cstheme="minorHAnsi"/>
-        </w:rPr>
-      </w:pPr>
-      <w:r>
-        <w:rPr>
-          <w:rFonts w:asciiTheme="minorHAnsi" w:hAnsiTheme="minorHAnsi" w:cstheme="minorHAnsi"/>
-        </w:rPr>
-        <w:t>In output of the log copy the  default password and keep it somewhere</w:t>
+        <w:t xml:space="preserve">  </w:t>
+      </w:r>
+      <w:proofErr w:type="gramStart"/>
+      <w:r>
+        <w:t>Get  Administrator</w:t>
+      </w:r>
+      <w:proofErr w:type="gramEnd"/>
+      <w:r>
+        <w:t xml:space="preserve"> default password</w:t>
+      </w:r>
+    </w:p>
+    <w:p>
+      <w:pPr>
+        <w:rPr>
+          <w:rFonts w:asciiTheme="minorHAnsi" w:hAnsiTheme="minorHAnsi" w:cstheme="minorHAnsi"/>
+        </w:rPr>
+      </w:pPr>
+      <w:r>
+        <w:rPr>
+          <w:rFonts w:asciiTheme="minorHAnsi" w:hAnsiTheme="minorHAnsi" w:cstheme="minorHAnsi"/>
+        </w:rPr>
+        <w:t xml:space="preserve">$ </w:t>
+      </w:r>
+      <w:proofErr w:type="spellStart"/>
+      <w:proofErr w:type="gramStart"/>
+      <w:r>
+        <w:rPr>
+          <w:rFonts w:asciiTheme="minorHAnsi" w:hAnsiTheme="minorHAnsi" w:cstheme="minorHAnsi"/>
+        </w:rPr>
+        <w:t>docker</w:t>
+      </w:r>
+      <w:proofErr w:type="spellEnd"/>
+      <w:r>
+        <w:rPr>
+          <w:rFonts w:asciiTheme="minorHAnsi" w:hAnsiTheme="minorHAnsi" w:cstheme="minorHAnsi"/>
+        </w:rPr>
+        <w:t>-</w:t>
+      </w:r>
+      <w:proofErr w:type="gramEnd"/>
+      <w:r>
+        <w:rPr>
+          <w:rFonts w:asciiTheme="minorHAnsi" w:hAnsiTheme="minorHAnsi" w:cstheme="minorHAnsi"/>
+        </w:rPr>
+        <w:t xml:space="preserve">compose log </w:t>
+      </w:r>
+      <w:proofErr w:type="spellStart"/>
+      <w:r>
+        <w:rPr>
+          <w:rFonts w:asciiTheme="minorHAnsi" w:hAnsiTheme="minorHAnsi" w:cstheme="minorHAnsi"/>
+        </w:rPr>
+        <w:t>jenkins</w:t>
+      </w:r>
+      <w:proofErr w:type="spellEnd"/>
+    </w:p>
+    <w:p>
+      <w:pPr>
+        <w:rPr>
+          <w:rFonts w:asciiTheme="minorHAnsi" w:hAnsiTheme="minorHAnsi" w:cstheme="minorHAnsi"/>
+        </w:rPr>
+      </w:pPr>
+      <w:r>
+        <w:rPr>
+          <w:rFonts w:asciiTheme="minorHAnsi" w:hAnsiTheme="minorHAnsi" w:cstheme="minorHAnsi"/>
+        </w:rPr>
+        <w:t xml:space="preserve">In output of the log copy </w:t>
+      </w:r>
+      <w:proofErr w:type="gramStart"/>
+      <w:r>
+        <w:rPr>
+          <w:rFonts w:asciiTheme="minorHAnsi" w:hAnsiTheme="minorHAnsi" w:cstheme="minorHAnsi"/>
+        </w:rPr>
+        <w:t>the  default</w:t>
+      </w:r>
+      <w:proofErr w:type="gramEnd"/>
+      <w:r>
+        <w:rPr>
+          <w:rFonts w:asciiTheme="minorHAnsi" w:hAnsiTheme="minorHAnsi" w:cstheme="minorHAnsi"/>
+        </w:rPr>
+        <w:t xml:space="preserve"> password and keep it somewhere</w:t>
       </w:r>
     </w:p>
     <w:p>
@@ -8247,14 +9155,25 @@
           <w:szCs w:val="16"/>
         </w:rPr>
       </w:pPr>
+      <w:proofErr w:type="spellStart"/>
+      <w:proofErr w:type="gramStart"/>
       <w:r>
         <w:rPr>
           <w:rFonts w:asciiTheme="minorHAnsi" w:hAnsiTheme="minorHAnsi" w:cstheme="minorHAnsi"/>
           <w:sz w:val="16"/>
           <w:szCs w:val="16"/>
         </w:rPr>
-        <w:lastRenderedPageBreak/>
-        <w:t>jenkins        | ************************************************************</w:t>
+        <w:t>jenkins</w:t>
+      </w:r>
+      <w:proofErr w:type="spellEnd"/>
+      <w:proofErr w:type="gramEnd"/>
+      <w:r>
+        <w:rPr>
+          <w:rFonts w:asciiTheme="minorHAnsi" w:hAnsiTheme="minorHAnsi" w:cstheme="minorHAnsi"/>
+          <w:sz w:val="16"/>
+          <w:szCs w:val="16"/>
+        </w:rPr>
+        <w:t xml:space="preserve">        | ************************************************************</w:t>
       </w:r>
     </w:p>
     <w:p>
@@ -8272,13 +9191,25 @@
           <w:szCs w:val="16"/>
         </w:rPr>
       </w:pPr>
+      <w:proofErr w:type="spellStart"/>
+      <w:proofErr w:type="gramStart"/>
       <w:r>
         <w:rPr>
           <w:rFonts w:asciiTheme="minorHAnsi" w:hAnsiTheme="minorHAnsi" w:cstheme="minorHAnsi"/>
           <w:sz w:val="16"/>
           <w:szCs w:val="16"/>
         </w:rPr>
-        <w:t>jenkins        | Jenkins initial setup is required. An admin user has been created and a password generated.</w:t>
+        <w:t>jenkins</w:t>
+      </w:r>
+      <w:proofErr w:type="spellEnd"/>
+      <w:proofErr w:type="gramEnd"/>
+      <w:r>
+        <w:rPr>
+          <w:rFonts w:asciiTheme="minorHAnsi" w:hAnsiTheme="minorHAnsi" w:cstheme="minorHAnsi"/>
+          <w:sz w:val="16"/>
+          <w:szCs w:val="16"/>
+        </w:rPr>
+        <w:t xml:space="preserve">        | Jenkins initial setup is required. An admin user has been created and a password generated.</w:t>
       </w:r>
     </w:p>
     <w:p>
@@ -8296,13 +9227,25 @@
           <w:szCs w:val="16"/>
         </w:rPr>
       </w:pPr>
+      <w:proofErr w:type="spellStart"/>
+      <w:proofErr w:type="gramStart"/>
       <w:r>
         <w:rPr>
           <w:rFonts w:asciiTheme="minorHAnsi" w:hAnsiTheme="minorHAnsi" w:cstheme="minorHAnsi"/>
           <w:sz w:val="16"/>
           <w:szCs w:val="16"/>
         </w:rPr>
-        <w:t>jenkins        | Please use the following password to proceed to installation:</w:t>
+        <w:t>jenkins</w:t>
+      </w:r>
+      <w:proofErr w:type="spellEnd"/>
+      <w:proofErr w:type="gramEnd"/>
+      <w:r>
+        <w:rPr>
+          <w:rFonts w:asciiTheme="minorHAnsi" w:hAnsiTheme="minorHAnsi" w:cstheme="minorHAnsi"/>
+          <w:sz w:val="16"/>
+          <w:szCs w:val="16"/>
+        </w:rPr>
+        <w:t xml:space="preserve">        | Please use the following password to proceed to installation:</w:t>
       </w:r>
     </w:p>
     <w:p>
@@ -8320,13 +9263,25 @@
           <w:szCs w:val="16"/>
         </w:rPr>
       </w:pPr>
+      <w:proofErr w:type="spellStart"/>
+      <w:proofErr w:type="gramStart"/>
       <w:r>
         <w:rPr>
           <w:rFonts w:asciiTheme="minorHAnsi" w:hAnsiTheme="minorHAnsi" w:cstheme="minorHAnsi"/>
           <w:sz w:val="16"/>
           <w:szCs w:val="16"/>
         </w:rPr>
-        <w:t>jenkins        |</w:t>
+        <w:t>jenkins</w:t>
+      </w:r>
+      <w:proofErr w:type="spellEnd"/>
+      <w:proofErr w:type="gramEnd"/>
+      <w:r>
+        <w:rPr>
+          <w:rFonts w:asciiTheme="minorHAnsi" w:hAnsiTheme="minorHAnsi" w:cstheme="minorHAnsi"/>
+          <w:sz w:val="16"/>
+          <w:szCs w:val="16"/>
+        </w:rPr>
+        <w:t xml:space="preserve">        |</w:t>
       </w:r>
     </w:p>
     <w:p>
@@ -8345,13 +9300,25 @@
           <w:szCs w:val="16"/>
         </w:rPr>
       </w:pPr>
+      <w:proofErr w:type="spellStart"/>
+      <w:proofErr w:type="gramStart"/>
       <w:r>
         <w:rPr>
           <w:rFonts w:asciiTheme="minorHAnsi" w:hAnsiTheme="minorHAnsi" w:cstheme="minorHAnsi"/>
           <w:sz w:val="16"/>
           <w:szCs w:val="16"/>
         </w:rPr>
-        <w:t xml:space="preserve">jenkins        | </w:t>
+        <w:t>jenkins</w:t>
+      </w:r>
+      <w:proofErr w:type="spellEnd"/>
+      <w:proofErr w:type="gramEnd"/>
+      <w:r>
+        <w:rPr>
+          <w:rFonts w:asciiTheme="minorHAnsi" w:hAnsiTheme="minorHAnsi" w:cstheme="minorHAnsi"/>
+          <w:sz w:val="16"/>
+          <w:szCs w:val="16"/>
+        </w:rPr>
+        <w:t xml:space="preserve">        | </w:t>
       </w:r>
       <w:r>
         <w:rPr>
@@ -8378,13 +9345,25 @@
           <w:szCs w:val="16"/>
         </w:rPr>
       </w:pPr>
+      <w:proofErr w:type="spellStart"/>
+      <w:proofErr w:type="gramStart"/>
       <w:r>
         <w:rPr>
           <w:rFonts w:asciiTheme="minorHAnsi" w:hAnsiTheme="minorHAnsi" w:cstheme="minorHAnsi"/>
           <w:sz w:val="16"/>
           <w:szCs w:val="16"/>
         </w:rPr>
-        <w:t>jenkins        |</w:t>
+        <w:t>jenkins</w:t>
+      </w:r>
+      <w:proofErr w:type="spellEnd"/>
+      <w:proofErr w:type="gramEnd"/>
+      <w:r>
+        <w:rPr>
+          <w:rFonts w:asciiTheme="minorHAnsi" w:hAnsiTheme="minorHAnsi" w:cstheme="minorHAnsi"/>
+          <w:sz w:val="16"/>
+          <w:szCs w:val="16"/>
+        </w:rPr>
+        <w:t xml:space="preserve">        |</w:t>
       </w:r>
     </w:p>
     <w:p>
@@ -8402,14 +9381,72 @@
           <w:szCs w:val="16"/>
         </w:rPr>
       </w:pPr>
+      <w:proofErr w:type="spellStart"/>
+      <w:proofErr w:type="gramStart"/>
       <w:r>
         <w:rPr>
           <w:rFonts w:asciiTheme="minorHAnsi" w:hAnsiTheme="minorHAnsi" w:cstheme="minorHAnsi"/>
           <w:sz w:val="16"/>
           <w:szCs w:val="16"/>
         </w:rPr>
-        <w:t>jenkins        | This may also be found at: /var/jenkins_home/secrets/initialAdminPassword</w:t>
-      </w:r>
+        <w:t>jenkins</w:t>
+      </w:r>
+      <w:proofErr w:type="spellEnd"/>
+      <w:proofErr w:type="gramEnd"/>
+      <w:r>
+        <w:rPr>
+          <w:rFonts w:asciiTheme="minorHAnsi" w:hAnsiTheme="minorHAnsi" w:cstheme="minorHAnsi"/>
+          <w:sz w:val="16"/>
+          <w:szCs w:val="16"/>
+        </w:rPr>
+        <w:t xml:space="preserve">        | This may also be found at: /</w:t>
+      </w:r>
+      <w:proofErr w:type="spellStart"/>
+      <w:r>
+        <w:rPr>
+          <w:rFonts w:asciiTheme="minorHAnsi" w:hAnsiTheme="minorHAnsi" w:cstheme="minorHAnsi"/>
+          <w:sz w:val="16"/>
+          <w:szCs w:val="16"/>
+        </w:rPr>
+        <w:t>var</w:t>
+      </w:r>
+      <w:proofErr w:type="spellEnd"/>
+      <w:r>
+        <w:rPr>
+          <w:rFonts w:asciiTheme="minorHAnsi" w:hAnsiTheme="minorHAnsi" w:cstheme="minorHAnsi"/>
+          <w:sz w:val="16"/>
+          <w:szCs w:val="16"/>
+        </w:rPr>
+        <w:t>/</w:t>
+      </w:r>
+      <w:proofErr w:type="spellStart"/>
+      <w:r>
+        <w:rPr>
+          <w:rFonts w:asciiTheme="minorHAnsi" w:hAnsiTheme="minorHAnsi" w:cstheme="minorHAnsi"/>
+          <w:sz w:val="16"/>
+          <w:szCs w:val="16"/>
+        </w:rPr>
+        <w:t>jenkins_home</w:t>
+      </w:r>
+      <w:proofErr w:type="spellEnd"/>
+      <w:r>
+        <w:rPr>
+          <w:rFonts w:asciiTheme="minorHAnsi" w:hAnsiTheme="minorHAnsi" w:cstheme="minorHAnsi"/>
+          <w:sz w:val="16"/>
+          <w:szCs w:val="16"/>
+        </w:rPr>
+        <w:t>/secrets/</w:t>
+      </w:r>
+      <w:proofErr w:type="spellStart"/>
+      <w:r>
+        <w:rPr>
+          <w:rFonts w:asciiTheme="minorHAnsi" w:hAnsiTheme="minorHAnsi" w:cstheme="minorHAnsi"/>
+          <w:sz w:val="16"/>
+          <w:szCs w:val="16"/>
+        </w:rPr>
+        <w:t>initialAdminPassword</w:t>
+      </w:r>
+      <w:proofErr w:type="spellEnd"/>
     </w:p>
     <w:p>
       <w:pPr>
@@ -8426,13 +9463,25 @@
           <w:szCs w:val="16"/>
         </w:rPr>
       </w:pPr>
+      <w:proofErr w:type="spellStart"/>
+      <w:proofErr w:type="gramStart"/>
       <w:r>
         <w:rPr>
           <w:rFonts w:asciiTheme="minorHAnsi" w:hAnsiTheme="minorHAnsi" w:cstheme="minorHAnsi"/>
           <w:sz w:val="16"/>
           <w:szCs w:val="16"/>
         </w:rPr>
-        <w:t>jenkins        | *************************************************************</w:t>
+        <w:t>jenkins</w:t>
+      </w:r>
+      <w:proofErr w:type="spellEnd"/>
+      <w:proofErr w:type="gramEnd"/>
+      <w:r>
+        <w:rPr>
+          <w:rFonts w:asciiTheme="minorHAnsi" w:hAnsiTheme="minorHAnsi" w:cstheme="minorHAnsi"/>
+          <w:sz w:val="16"/>
+          <w:szCs w:val="16"/>
+        </w:rPr>
+        <w:t xml:space="preserve">        | *************************************************************</w:t>
       </w:r>
     </w:p>
     <w:p>
@@ -8456,26 +9505,42 @@
           <w:b/>
         </w:rPr>
       </w:pPr>
+      <w:proofErr w:type="gramStart"/>
       <w:r>
         <w:rPr>
           <w:rFonts w:asciiTheme="minorHAnsi" w:hAnsiTheme="minorHAnsi" w:cstheme="minorHAnsi"/>
         </w:rPr>
         <w:t xml:space="preserve">Launch  </w:t>
       </w:r>
-      <w:hyperlink w:history="1">
-        <w:r>
-          <w:rPr>
-            <w:rStyle w:val="Hyperlink"/>
-            <w:rFonts w:asciiTheme="minorHAnsi" w:hAnsiTheme="minorHAnsi" w:cstheme="minorHAnsi"/>
-          </w:rPr>
-          <w:t>http://&lt;dockermachineIP&gt;8082</w:t>
-        </w:r>
-      </w:hyperlink>
-      <w:r>
-        <w:rPr>
-          <w:rFonts w:asciiTheme="minorHAnsi" w:hAnsiTheme="minorHAnsi" w:cstheme="minorHAnsi"/>
-        </w:rPr>
-        <w:t xml:space="preserve"> and  enter the previous password</w:t>
+      <w:r>
+        <w:rPr>
+          <w:rFonts w:asciiTheme="minorHAnsi" w:hAnsiTheme="minorHAnsi" w:cstheme="minorHAnsi"/>
+          <w:color w:val="C00000"/>
+          <w:u w:color="111987"/>
+        </w:rPr>
+        <w:t>http</w:t>
+      </w:r>
+      <w:proofErr w:type="gramEnd"/>
+      <w:r>
+        <w:rPr>
+          <w:rFonts w:asciiTheme="minorHAnsi" w:hAnsiTheme="minorHAnsi" w:cstheme="minorHAnsi"/>
+          <w:color w:val="C00000"/>
+          <w:u w:color="111987"/>
+        </w:rPr>
+        <w:t>://&lt;dockermachineIP&gt;52004</w:t>
+      </w:r>
+      <w:r>
+        <w:rPr>
+          <w:rFonts w:asciiTheme="minorHAnsi" w:hAnsiTheme="minorHAnsi" w:cstheme="minorHAnsi"/>
+          <w:color w:val="C00000"/>
+        </w:rPr>
+        <w:t xml:space="preserve"> </w:t>
+      </w:r>
+      <w:r>
+        <w:rPr>
+          <w:rFonts w:asciiTheme="minorHAnsi" w:hAnsiTheme="minorHAnsi" w:cstheme="minorHAnsi"/>
+        </w:rPr>
+        <w:t>and  enter the previous password</w:t>
       </w:r>
     </w:p>
     <w:p>
@@ -8795,14 +9860,14 @@
           <w:rFonts w:asciiTheme="minorHAnsi" w:hAnsiTheme="minorHAnsi" w:cstheme="minorHAnsi"/>
         </w:rPr>
       </w:pPr>
-      <w:bookmarkStart w:id="14" w:name="_Toc476744791"/>
+      <w:bookmarkStart w:id="13" w:name="_Toc476744791"/>
       <w:r>
         <w:rPr>
           <w:rFonts w:asciiTheme="minorHAnsi" w:hAnsiTheme="minorHAnsi" w:cstheme="minorHAnsi"/>
         </w:rPr>
         <w:t>Postfix</w:t>
       </w:r>
-      <w:bookmarkEnd w:id="14"/>
+      <w:bookmarkEnd w:id="13"/>
       <w:r>
         <w:rPr>
           <w:rFonts w:asciiTheme="minorHAnsi" w:hAnsiTheme="minorHAnsi" w:cstheme="minorHAnsi"/>
@@ -8856,11 +9921,33 @@
           <w:rFonts w:asciiTheme="minorHAnsi" w:hAnsiTheme="minorHAnsi" w:cstheme="minorHAnsi"/>
         </w:rPr>
       </w:pPr>
-      <w:r>
-        <w:rPr>
-          <w:rFonts w:asciiTheme="minorHAnsi" w:hAnsiTheme="minorHAnsi" w:cstheme="minorHAnsi"/>
-        </w:rPr>
-        <w:t>telnet localhost 25</w:t>
+      <w:proofErr w:type="gramStart"/>
+      <w:r>
+        <w:rPr>
+          <w:rFonts w:asciiTheme="minorHAnsi" w:hAnsiTheme="minorHAnsi" w:cstheme="minorHAnsi"/>
+        </w:rPr>
+        <w:t>telnet</w:t>
+      </w:r>
+      <w:proofErr w:type="gramEnd"/>
+      <w:r>
+        <w:rPr>
+          <w:rFonts w:asciiTheme="minorHAnsi" w:hAnsiTheme="minorHAnsi" w:cstheme="minorHAnsi"/>
+        </w:rPr>
+        <w:t xml:space="preserve"> </w:t>
+      </w:r>
+      <w:proofErr w:type="spellStart"/>
+      <w:r>
+        <w:rPr>
+          <w:rFonts w:asciiTheme="minorHAnsi" w:hAnsiTheme="minorHAnsi" w:cstheme="minorHAnsi"/>
+        </w:rPr>
+        <w:t>localhost</w:t>
+      </w:r>
+      <w:proofErr w:type="spellEnd"/>
+      <w:r>
+        <w:rPr>
+          <w:rFonts w:asciiTheme="minorHAnsi" w:hAnsiTheme="minorHAnsi" w:cstheme="minorHAnsi"/>
+        </w:rPr>
+        <w:t xml:space="preserve"> 25</w:t>
       </w:r>
     </w:p>
     <w:p>
@@ -8884,7 +9971,25 @@
           <w:sz w:val="18"/>
           <w:szCs w:val="18"/>
         </w:rPr>
-        <w:t>Connected to localhost.</w:t>
+        <w:t xml:space="preserve">Connected to </w:t>
+      </w:r>
+      <w:proofErr w:type="spellStart"/>
+      <w:r>
+        <w:rPr>
+          <w:rFonts w:asciiTheme="minorHAnsi" w:hAnsiTheme="minorHAnsi" w:cstheme="minorHAnsi"/>
+          <w:sz w:val="18"/>
+          <w:szCs w:val="18"/>
+        </w:rPr>
+        <w:t>localhost</w:t>
+      </w:r>
+      <w:proofErr w:type="spellEnd"/>
+      <w:r>
+        <w:rPr>
+          <w:rFonts w:asciiTheme="minorHAnsi" w:hAnsiTheme="minorHAnsi" w:cstheme="minorHAnsi"/>
+          <w:sz w:val="18"/>
+          <w:szCs w:val="18"/>
+        </w:rPr>
+        <w:t>.</w:t>
       </w:r>
     </w:p>
     <w:p>
@@ -8932,7 +10037,25 @@
           <w:sz w:val="18"/>
           <w:szCs w:val="18"/>
         </w:rPr>
-        <w:t>220 localhost ESMTP Postfix (Ubuntu)</w:t>
+        <w:t xml:space="preserve">220 </w:t>
+      </w:r>
+      <w:proofErr w:type="spellStart"/>
+      <w:r>
+        <w:rPr>
+          <w:rFonts w:asciiTheme="minorHAnsi" w:hAnsiTheme="minorHAnsi" w:cstheme="minorHAnsi"/>
+          <w:sz w:val="18"/>
+          <w:szCs w:val="18"/>
+        </w:rPr>
+        <w:t>localhost</w:t>
+      </w:r>
+      <w:proofErr w:type="spellEnd"/>
+      <w:r>
+        <w:rPr>
+          <w:rFonts w:asciiTheme="minorHAnsi" w:hAnsiTheme="minorHAnsi" w:cstheme="minorHAnsi"/>
+          <w:sz w:val="18"/>
+          <w:szCs w:val="18"/>
+        </w:rPr>
+        <w:t xml:space="preserve"> ESMTP Postfix (Ubuntu)</w:t>
       </w:r>
     </w:p>
     <w:p>
@@ -8992,7 +10115,45 @@
           <w:sz w:val="18"/>
           <w:szCs w:val="18"/>
         </w:rPr>
-        <w:t xml:space="preserve"> ehlo localhost </w:t>
+        <w:t xml:space="preserve"> </w:t>
+      </w:r>
+      <w:proofErr w:type="spellStart"/>
+      <w:proofErr w:type="gramStart"/>
+      <w:r>
+        <w:rPr>
+          <w:rFonts w:asciiTheme="minorHAnsi" w:hAnsiTheme="minorHAnsi" w:cstheme="minorHAnsi"/>
+          <w:sz w:val="18"/>
+          <w:szCs w:val="18"/>
+        </w:rPr>
+        <w:t>ehlo</w:t>
+      </w:r>
+      <w:proofErr w:type="spellEnd"/>
+      <w:proofErr w:type="gramEnd"/>
+      <w:r>
+        <w:rPr>
+          <w:rFonts w:asciiTheme="minorHAnsi" w:hAnsiTheme="minorHAnsi" w:cstheme="minorHAnsi"/>
+          <w:sz w:val="18"/>
+          <w:szCs w:val="18"/>
+        </w:rPr>
+        <w:t xml:space="preserve"> </w:t>
+      </w:r>
+      <w:proofErr w:type="spellStart"/>
+      <w:r>
+        <w:rPr>
+          <w:rFonts w:asciiTheme="minorHAnsi" w:hAnsiTheme="minorHAnsi" w:cstheme="minorHAnsi"/>
+          <w:sz w:val="18"/>
+          <w:szCs w:val="18"/>
+        </w:rPr>
+        <w:t>localhost</w:t>
+      </w:r>
+      <w:proofErr w:type="spellEnd"/>
+      <w:r>
+        <w:rPr>
+          <w:rFonts w:asciiTheme="minorHAnsi" w:hAnsiTheme="minorHAnsi" w:cstheme="minorHAnsi"/>
+          <w:sz w:val="18"/>
+          <w:szCs w:val="18"/>
+        </w:rPr>
+        <w:t xml:space="preserve"> </w:t>
       </w:r>
     </w:p>
     <w:p>
@@ -9301,14 +10462,18 @@
           <w:rFonts w:asciiTheme="minorHAnsi" w:hAnsiTheme="minorHAnsi" w:cstheme="minorHAnsi"/>
         </w:rPr>
       </w:pPr>
-      <w:bookmarkStart w:id="15" w:name="_Toc476744792"/>
+      <w:bookmarkStart w:id="14" w:name="_Toc476744792"/>
+      <w:proofErr w:type="spellStart"/>
+      <w:proofErr w:type="gramStart"/>
       <w:r>
         <w:rPr>
           <w:rFonts w:asciiTheme="minorHAnsi" w:hAnsiTheme="minorHAnsi" w:cstheme="minorHAnsi"/>
         </w:rPr>
         <w:t>mysql</w:t>
       </w:r>
-      <w:bookmarkEnd w:id="15"/>
+      <w:bookmarkEnd w:id="14"/>
+      <w:proofErr w:type="spellEnd"/>
+      <w:proofErr w:type="gramEnd"/>
     </w:p>
     <w:p>
       <w:pPr>
@@ -9333,7 +10498,51 @@
         <w:rPr>
           <w:rFonts w:asciiTheme="minorHAnsi" w:hAnsiTheme="minorHAnsi" w:cstheme="minorHAnsi"/>
         </w:rPr>
-        <w:t>$ docker exec -it &lt;mysql container&gt;  &lt;mysql command&gt;</w:t>
+        <w:t xml:space="preserve">$ </w:t>
+      </w:r>
+      <w:proofErr w:type="spellStart"/>
+      <w:proofErr w:type="gramStart"/>
+      <w:r>
+        <w:rPr>
+          <w:rFonts w:asciiTheme="minorHAnsi" w:hAnsiTheme="minorHAnsi" w:cstheme="minorHAnsi"/>
+        </w:rPr>
+        <w:t>docker</w:t>
+      </w:r>
+      <w:proofErr w:type="spellEnd"/>
+      <w:proofErr w:type="gramEnd"/>
+      <w:r>
+        <w:rPr>
+          <w:rFonts w:asciiTheme="minorHAnsi" w:hAnsiTheme="minorHAnsi" w:cstheme="minorHAnsi"/>
+        </w:rPr>
+        <w:t xml:space="preserve"> exec -it &lt;</w:t>
+      </w:r>
+      <w:proofErr w:type="spellStart"/>
+      <w:r>
+        <w:rPr>
+          <w:rFonts w:asciiTheme="minorHAnsi" w:hAnsiTheme="minorHAnsi" w:cstheme="minorHAnsi"/>
+        </w:rPr>
+        <w:t>mysql</w:t>
+      </w:r>
+      <w:proofErr w:type="spellEnd"/>
+      <w:r>
+        <w:rPr>
+          <w:rFonts w:asciiTheme="minorHAnsi" w:hAnsiTheme="minorHAnsi" w:cstheme="minorHAnsi"/>
+        </w:rPr>
+        <w:t xml:space="preserve"> container&gt;  &lt;</w:t>
+      </w:r>
+      <w:proofErr w:type="spellStart"/>
+      <w:r>
+        <w:rPr>
+          <w:rFonts w:asciiTheme="minorHAnsi" w:hAnsiTheme="minorHAnsi" w:cstheme="minorHAnsi"/>
+        </w:rPr>
+        <w:t>mysql</w:t>
+      </w:r>
+      <w:proofErr w:type="spellEnd"/>
+      <w:r>
+        <w:rPr>
+          <w:rFonts w:asciiTheme="minorHAnsi" w:hAnsiTheme="minorHAnsi" w:cstheme="minorHAnsi"/>
+        </w:rPr>
+        <w:t xml:space="preserve"> command&gt;</w:t>
       </w:r>
     </w:p>
     <w:p>
@@ -9347,14 +10556,93 @@
         <w:rPr>
           <w:rFonts w:asciiTheme="minorHAnsi" w:hAnsiTheme="minorHAnsi" w:cstheme="minorHAnsi"/>
         </w:rPr>
-        <w:t xml:space="preserve">Start the mysql container if is not running </w:t>
+        <w:t xml:space="preserve">Start the </w:t>
+      </w:r>
+      <w:proofErr w:type="spellStart"/>
+      <w:r>
+        <w:rPr>
+          <w:rFonts w:asciiTheme="minorHAnsi" w:hAnsiTheme="minorHAnsi" w:cstheme="minorHAnsi"/>
+        </w:rPr>
+        <w:t>mysql</w:t>
+      </w:r>
+      <w:proofErr w:type="spellEnd"/>
+      <w:r>
+        <w:rPr>
+          <w:rFonts w:asciiTheme="minorHAnsi" w:hAnsiTheme="minorHAnsi" w:cstheme="minorHAnsi"/>
+        </w:rPr>
+        <w:t xml:space="preserve"> container if is not </w:t>
+      </w:r>
+      <w:proofErr w:type="gramStart"/>
+      <w:r>
+        <w:rPr>
+          <w:rFonts w:asciiTheme="minorHAnsi" w:hAnsiTheme="minorHAnsi" w:cstheme="minorHAnsi"/>
+        </w:rPr>
+        <w:t xml:space="preserve">running </w:t>
       </w:r>
       <w:r>
         <w:rPr>
           <w:rFonts w:asciiTheme="minorHAnsi" w:hAnsiTheme="minorHAnsi" w:cstheme="minorHAnsi"/>
           <w:color w:val="C00000"/>
         </w:rPr>
-        <w:t xml:space="preserve">. $ docker start -i mysql </w:t>
+        <w:t>.</w:t>
+      </w:r>
+      <w:proofErr w:type="gramEnd"/>
+      <w:r>
+        <w:rPr>
+          <w:rFonts w:asciiTheme="minorHAnsi" w:hAnsiTheme="minorHAnsi" w:cstheme="minorHAnsi"/>
+          <w:color w:val="C00000"/>
+        </w:rPr>
+        <w:t xml:space="preserve"> $ </w:t>
+      </w:r>
+      <w:proofErr w:type="spellStart"/>
+      <w:proofErr w:type="gramStart"/>
+      <w:r>
+        <w:rPr>
+          <w:rFonts w:asciiTheme="minorHAnsi" w:hAnsiTheme="minorHAnsi" w:cstheme="minorHAnsi"/>
+          <w:color w:val="C00000"/>
+        </w:rPr>
+        <w:t>docker</w:t>
+      </w:r>
+      <w:proofErr w:type="spellEnd"/>
+      <w:proofErr w:type="gramEnd"/>
+      <w:r>
+        <w:rPr>
+          <w:rFonts w:asciiTheme="minorHAnsi" w:hAnsiTheme="minorHAnsi" w:cstheme="minorHAnsi"/>
+          <w:color w:val="C00000"/>
+        </w:rPr>
+        <w:t xml:space="preserve"> start -</w:t>
+      </w:r>
+      <w:proofErr w:type="spellStart"/>
+      <w:r>
+        <w:rPr>
+          <w:rFonts w:asciiTheme="minorHAnsi" w:hAnsiTheme="minorHAnsi" w:cstheme="minorHAnsi"/>
+          <w:color w:val="C00000"/>
+        </w:rPr>
+        <w:t>i</w:t>
+      </w:r>
+      <w:proofErr w:type="spellEnd"/>
+      <w:r>
+        <w:rPr>
+          <w:rFonts w:asciiTheme="minorHAnsi" w:hAnsiTheme="minorHAnsi" w:cstheme="minorHAnsi"/>
+          <w:color w:val="C00000"/>
+        </w:rPr>
+        <w:t xml:space="preserve"> </w:t>
+      </w:r>
+      <w:proofErr w:type="spellStart"/>
+      <w:r>
+        <w:rPr>
+          <w:rFonts w:asciiTheme="minorHAnsi" w:hAnsiTheme="minorHAnsi" w:cstheme="minorHAnsi"/>
+          <w:color w:val="C00000"/>
+        </w:rPr>
+        <w:t>mysql</w:t>
+      </w:r>
+      <w:proofErr w:type="spellEnd"/>
+      <w:r>
+        <w:rPr>
+          <w:rFonts w:asciiTheme="minorHAnsi" w:hAnsiTheme="minorHAnsi" w:cstheme="minorHAnsi"/>
+          <w:color w:val="C00000"/>
+        </w:rPr>
+        <w:t xml:space="preserve"> </w:t>
       </w:r>
     </w:p>
     <w:p>
@@ -9388,8 +10676,51 @@
           <w:rFonts w:asciiTheme="minorHAnsi" w:hAnsiTheme="minorHAnsi" w:cstheme="minorHAnsi"/>
           <w:color w:val="C00000"/>
         </w:rPr>
-        <w:t>$ docker exec -it mysql  mysql</w:t>
-      </w:r>
+        <w:t xml:space="preserve">$ </w:t>
+      </w:r>
+      <w:proofErr w:type="spellStart"/>
+      <w:proofErr w:type="gramStart"/>
+      <w:r>
+        <w:rPr>
+          <w:rFonts w:asciiTheme="minorHAnsi" w:hAnsiTheme="minorHAnsi" w:cstheme="minorHAnsi"/>
+          <w:color w:val="C00000"/>
+        </w:rPr>
+        <w:t>docker</w:t>
+      </w:r>
+      <w:proofErr w:type="spellEnd"/>
+      <w:proofErr w:type="gramEnd"/>
+      <w:r>
+        <w:rPr>
+          <w:rFonts w:asciiTheme="minorHAnsi" w:hAnsiTheme="minorHAnsi" w:cstheme="minorHAnsi"/>
+          <w:color w:val="C00000"/>
+        </w:rPr>
+        <w:t xml:space="preserve"> exec -it </w:t>
+      </w:r>
+      <w:proofErr w:type="spellStart"/>
+      <w:r>
+        <w:rPr>
+          <w:rFonts w:asciiTheme="minorHAnsi" w:hAnsiTheme="minorHAnsi" w:cstheme="minorHAnsi"/>
+          <w:color w:val="C00000"/>
+        </w:rPr>
+        <w:t>mysql</w:t>
+      </w:r>
+      <w:proofErr w:type="spellEnd"/>
+      <w:r>
+        <w:rPr>
+          <w:rFonts w:asciiTheme="minorHAnsi" w:hAnsiTheme="minorHAnsi" w:cstheme="minorHAnsi"/>
+          <w:color w:val="C00000"/>
+        </w:rPr>
+        <w:t xml:space="preserve">  </w:t>
+      </w:r>
+      <w:proofErr w:type="spellStart"/>
+      <w:r>
+        <w:rPr>
+          <w:rFonts w:asciiTheme="minorHAnsi" w:hAnsiTheme="minorHAnsi" w:cstheme="minorHAnsi"/>
+          <w:color w:val="C00000"/>
+        </w:rPr>
+        <w:t>mysql</w:t>
+      </w:r>
+      <w:proofErr w:type="spellEnd"/>
     </w:p>
     <w:p>
       <w:pPr>
@@ -9412,7 +10743,25 @@
           <w:sz w:val="16"/>
           <w:szCs w:val="16"/>
         </w:rPr>
-        <w:t>Welcome to the MySQL monitor.  Commands end with ; or \g.</w:t>
+        <w:t xml:space="preserve">Welcome to the MySQL monitor.  Commands end </w:t>
+      </w:r>
+      <w:proofErr w:type="gramStart"/>
+      <w:r>
+        <w:rPr>
+          <w:rFonts w:asciiTheme="minorHAnsi" w:hAnsiTheme="minorHAnsi" w:cstheme="minorHAnsi"/>
+          <w:sz w:val="16"/>
+          <w:szCs w:val="16"/>
+        </w:rPr>
+        <w:t>with ;</w:t>
+      </w:r>
+      <w:proofErr w:type="gramEnd"/>
+      <w:r>
+        <w:rPr>
+          <w:rFonts w:asciiTheme="minorHAnsi" w:hAnsiTheme="minorHAnsi" w:cstheme="minorHAnsi"/>
+          <w:sz w:val="16"/>
+          <w:szCs w:val="16"/>
+        </w:rPr>
+        <w:t xml:space="preserve"> or \g.</w:t>
       </w:r>
     </w:p>
     <w:p>
@@ -9558,13 +10907,23 @@
           <w:szCs w:val="16"/>
         </w:rPr>
       </w:pPr>
+      <w:proofErr w:type="gramStart"/>
       <w:r>
         <w:rPr>
           <w:rFonts w:asciiTheme="minorHAnsi" w:hAnsiTheme="minorHAnsi" w:cstheme="minorHAnsi"/>
           <w:sz w:val="16"/>
           <w:szCs w:val="16"/>
         </w:rPr>
-        <w:t>affiliates. Other names may be trademarks of their respective</w:t>
+        <w:t>affiliates</w:t>
+      </w:r>
+      <w:proofErr w:type="gramEnd"/>
+      <w:r>
+        <w:rPr>
+          <w:rFonts w:asciiTheme="minorHAnsi" w:hAnsiTheme="minorHAnsi" w:cstheme="minorHAnsi"/>
+          <w:sz w:val="16"/>
+          <w:szCs w:val="16"/>
+        </w:rPr>
+        <w:t>. Other names may be trademarks of their respective</w:t>
       </w:r>
     </w:p>
     <w:p>
@@ -9582,13 +10941,23 @@
           <w:szCs w:val="16"/>
         </w:rPr>
       </w:pPr>
+      <w:proofErr w:type="gramStart"/>
       <w:r>
         <w:rPr>
           <w:rFonts w:asciiTheme="minorHAnsi" w:hAnsiTheme="minorHAnsi" w:cstheme="minorHAnsi"/>
           <w:sz w:val="16"/>
           <w:szCs w:val="16"/>
         </w:rPr>
-        <w:t>owners.</w:t>
+        <w:t>owners</w:t>
+      </w:r>
+      <w:proofErr w:type="gramEnd"/>
+      <w:r>
+        <w:rPr>
+          <w:rFonts w:asciiTheme="minorHAnsi" w:hAnsiTheme="minorHAnsi" w:cstheme="minorHAnsi"/>
+          <w:sz w:val="16"/>
+          <w:szCs w:val="16"/>
+        </w:rPr>
+        <w:t>.</w:t>
       </w:r>
     </w:p>
     <w:p>
@@ -9662,13 +11031,25 @@
           <w:szCs w:val="16"/>
         </w:rPr>
       </w:pPr>
+      <w:proofErr w:type="spellStart"/>
+      <w:proofErr w:type="gramStart"/>
       <w:r>
         <w:rPr>
           <w:rFonts w:asciiTheme="minorHAnsi" w:hAnsiTheme="minorHAnsi" w:cstheme="minorHAnsi"/>
           <w:sz w:val="16"/>
           <w:szCs w:val="16"/>
         </w:rPr>
-        <w:t>mysql&gt;</w:t>
+        <w:t>mysql</w:t>
+      </w:r>
+      <w:proofErr w:type="spellEnd"/>
+      <w:proofErr w:type="gramEnd"/>
+      <w:r>
+        <w:rPr>
+          <w:rFonts w:asciiTheme="minorHAnsi" w:hAnsiTheme="minorHAnsi" w:cstheme="minorHAnsi"/>
+          <w:sz w:val="16"/>
+          <w:szCs w:val="16"/>
+        </w:rPr>
+        <w:t>&gt;</w:t>
       </w:r>
     </w:p>
     <w:p>
@@ -9721,14 +11102,16 @@
       <w:r>
         <w:t xml:space="preserve"> </w:t>
       </w:r>
-      <w:bookmarkStart w:id="16" w:name="_Toc476744793"/>
+      <w:bookmarkStart w:id="15" w:name="_Toc476744793"/>
+      <w:proofErr w:type="spellStart"/>
       <w:r>
         <w:t>Mongo</w:t>
       </w:r>
       <w:r>
         <w:t>DB</w:t>
       </w:r>
-      <w:bookmarkEnd w:id="16"/>
+      <w:bookmarkEnd w:id="15"/>
+      <w:proofErr w:type="spellEnd"/>
     </w:p>
     <w:p>
       <w:pPr>
@@ -9741,15 +11124,55 @@
         <w:rPr>
           <w:rFonts w:asciiTheme="minorHAnsi" w:hAnsiTheme="minorHAnsi" w:cstheme="minorHAnsi"/>
         </w:rPr>
-        <w:t xml:space="preserve"> Run  </w:t>
+        <w:t xml:space="preserve"> </w:t>
+      </w:r>
+      <w:proofErr w:type="gramStart"/>
+      <w:r>
+        <w:rPr>
+          <w:rFonts w:asciiTheme="minorHAnsi" w:hAnsiTheme="minorHAnsi" w:cstheme="minorHAnsi"/>
+        </w:rPr>
+        <w:t xml:space="preserve">Run  </w:t>
       </w:r>
       <w:r>
         <w:rPr>
           <w:rFonts w:asciiTheme="minorHAnsi" w:hAnsiTheme="minorHAnsi" w:cstheme="minorHAnsi"/>
           <w:color w:val="C00000"/>
         </w:rPr>
-        <w:t>$ docker-compose logs  mongo-ui</w:t>
-      </w:r>
+        <w:t>$</w:t>
+      </w:r>
+      <w:proofErr w:type="gramEnd"/>
+      <w:r>
+        <w:rPr>
+          <w:rFonts w:asciiTheme="minorHAnsi" w:hAnsiTheme="minorHAnsi" w:cstheme="minorHAnsi"/>
+          <w:color w:val="C00000"/>
+        </w:rPr>
+        <w:t xml:space="preserve"> </w:t>
+      </w:r>
+      <w:proofErr w:type="spellStart"/>
+      <w:r>
+        <w:rPr>
+          <w:rFonts w:asciiTheme="minorHAnsi" w:hAnsiTheme="minorHAnsi" w:cstheme="minorHAnsi"/>
+          <w:color w:val="C00000"/>
+        </w:rPr>
+        <w:t>docker</w:t>
+      </w:r>
+      <w:proofErr w:type="spellEnd"/>
+      <w:r>
+        <w:rPr>
+          <w:rFonts w:asciiTheme="minorHAnsi" w:hAnsiTheme="minorHAnsi" w:cstheme="minorHAnsi"/>
+          <w:color w:val="C00000"/>
+        </w:rPr>
+        <w:t>-compose logs  mongo-</w:t>
+      </w:r>
+      <w:proofErr w:type="spellStart"/>
+      <w:r>
+        <w:rPr>
+          <w:rFonts w:asciiTheme="minorHAnsi" w:hAnsiTheme="minorHAnsi" w:cstheme="minorHAnsi"/>
+          <w:color w:val="C00000"/>
+        </w:rPr>
+        <w:t>ui</w:t>
+      </w:r>
+      <w:proofErr w:type="spellEnd"/>
       <w:r>
         <w:rPr>
           <w:rFonts w:asciiTheme="minorHAnsi" w:hAnsiTheme="minorHAnsi" w:cstheme="minorHAnsi"/>
@@ -9803,7 +11226,25 @@
           <w:sz w:val="18"/>
           <w:szCs w:val="18"/>
         </w:rPr>
-        <w:t>mongo-express  | Welcome to mongo-express</w:t>
+        <w:t>mongo-</w:t>
+      </w:r>
+      <w:proofErr w:type="gramStart"/>
+      <w:r>
+        <w:rPr>
+          <w:rFonts w:asciiTheme="minorHAnsi" w:hAnsiTheme="minorHAnsi" w:cstheme="minorHAnsi"/>
+          <w:sz w:val="18"/>
+          <w:szCs w:val="18"/>
+        </w:rPr>
+        <w:t>express  |</w:t>
+      </w:r>
+      <w:proofErr w:type="gramEnd"/>
+      <w:r>
+        <w:rPr>
+          <w:rFonts w:asciiTheme="minorHAnsi" w:hAnsiTheme="minorHAnsi" w:cstheme="minorHAnsi"/>
+          <w:sz w:val="18"/>
+          <w:szCs w:val="18"/>
+        </w:rPr>
+        <w:t xml:space="preserve"> Welcome to mongo-express</w:t>
       </w:r>
     </w:p>
     <w:p>
@@ -9827,7 +11268,25 @@
           <w:sz w:val="18"/>
           <w:szCs w:val="18"/>
         </w:rPr>
-        <w:t>mongo-express  | ------------------------</w:t>
+        <w:t>mongo-</w:t>
+      </w:r>
+      <w:proofErr w:type="gramStart"/>
+      <w:r>
+        <w:rPr>
+          <w:rFonts w:asciiTheme="minorHAnsi" w:hAnsiTheme="minorHAnsi" w:cstheme="minorHAnsi"/>
+          <w:sz w:val="18"/>
+          <w:szCs w:val="18"/>
+        </w:rPr>
+        <w:t>express  |</w:t>
+      </w:r>
+      <w:proofErr w:type="gramEnd"/>
+      <w:r>
+        <w:rPr>
+          <w:rFonts w:asciiTheme="minorHAnsi" w:hAnsiTheme="minorHAnsi" w:cstheme="minorHAnsi"/>
+          <w:sz w:val="18"/>
+          <w:szCs w:val="18"/>
+        </w:rPr>
+        <w:t xml:space="preserve"> ------------------------</w:t>
       </w:r>
     </w:p>
     <w:p>
@@ -9851,8 +11310,18 @@
           <w:sz w:val="18"/>
           <w:szCs w:val="18"/>
         </w:rPr>
-        <w:t>mongo-express  |</w:t>
-      </w:r>
+        <w:t>mongo-</w:t>
+      </w:r>
+      <w:proofErr w:type="gramStart"/>
+      <w:r>
+        <w:rPr>
+          <w:rFonts w:asciiTheme="minorHAnsi" w:hAnsiTheme="minorHAnsi" w:cstheme="minorHAnsi"/>
+          <w:sz w:val="18"/>
+          <w:szCs w:val="18"/>
+        </w:rPr>
+        <w:t>express  |</w:t>
+      </w:r>
+      <w:proofErr w:type="gramEnd"/>
     </w:p>
     <w:p>
       <w:pPr>
@@ -9875,8 +11344,18 @@
           <w:sz w:val="18"/>
           <w:szCs w:val="18"/>
         </w:rPr>
-        <w:t>mongo-express  |</w:t>
-      </w:r>
+        <w:t>mongo-</w:t>
+      </w:r>
+      <w:proofErr w:type="gramStart"/>
+      <w:r>
+        <w:rPr>
+          <w:rFonts w:asciiTheme="minorHAnsi" w:hAnsiTheme="minorHAnsi" w:cstheme="minorHAnsi"/>
+          <w:sz w:val="18"/>
+          <w:szCs w:val="18"/>
+        </w:rPr>
+        <w:t>express  |</w:t>
+      </w:r>
+      <w:proofErr w:type="gramEnd"/>
     </w:p>
     <w:p>
       <w:pPr>
@@ -9899,7 +11378,25 @@
           <w:sz w:val="18"/>
           <w:szCs w:val="18"/>
         </w:rPr>
-        <w:t>mongo-express  | Mongo Express server listening at http://0.0.0.0:8081</w:t>
+        <w:t>mongo-</w:t>
+      </w:r>
+      <w:proofErr w:type="gramStart"/>
+      <w:r>
+        <w:rPr>
+          <w:rFonts w:asciiTheme="minorHAnsi" w:hAnsiTheme="minorHAnsi" w:cstheme="minorHAnsi"/>
+          <w:sz w:val="18"/>
+          <w:szCs w:val="18"/>
+        </w:rPr>
+        <w:t>express  |</w:t>
+      </w:r>
+      <w:proofErr w:type="gramEnd"/>
+      <w:r>
+        <w:rPr>
+          <w:rFonts w:asciiTheme="minorHAnsi" w:hAnsiTheme="minorHAnsi" w:cstheme="minorHAnsi"/>
+          <w:sz w:val="18"/>
+          <w:szCs w:val="18"/>
+        </w:rPr>
+        <w:t xml:space="preserve"> Mongo Express server listening at http://0.0.0.0:8081</w:t>
       </w:r>
     </w:p>
     <w:p>
@@ -9923,7 +11420,25 @@
           <w:sz w:val="18"/>
           <w:szCs w:val="18"/>
         </w:rPr>
-        <w:t>mongo-express  | Server is open to allow connections from anyone (0.0.0.0)</w:t>
+        <w:t>mongo-</w:t>
+      </w:r>
+      <w:proofErr w:type="gramStart"/>
+      <w:r>
+        <w:rPr>
+          <w:rFonts w:asciiTheme="minorHAnsi" w:hAnsiTheme="minorHAnsi" w:cstheme="minorHAnsi"/>
+          <w:sz w:val="18"/>
+          <w:szCs w:val="18"/>
+        </w:rPr>
+        <w:t>express  |</w:t>
+      </w:r>
+      <w:proofErr w:type="gramEnd"/>
+      <w:r>
+        <w:rPr>
+          <w:rFonts w:asciiTheme="minorHAnsi" w:hAnsiTheme="minorHAnsi" w:cstheme="minorHAnsi"/>
+          <w:sz w:val="18"/>
+          <w:szCs w:val="18"/>
+        </w:rPr>
+        <w:t xml:space="preserve"> Server is open to allow connections from anyone (0.0.0.0)</w:t>
       </w:r>
     </w:p>
     <w:p>
@@ -9947,7 +11462,25 @@
           <w:sz w:val="18"/>
           <w:szCs w:val="18"/>
         </w:rPr>
-        <w:t>mongo-express  | Database connected</w:t>
+        <w:t>mongo-</w:t>
+      </w:r>
+      <w:proofErr w:type="gramStart"/>
+      <w:r>
+        <w:rPr>
+          <w:rFonts w:asciiTheme="minorHAnsi" w:hAnsiTheme="minorHAnsi" w:cstheme="minorHAnsi"/>
+          <w:sz w:val="18"/>
+          <w:szCs w:val="18"/>
+        </w:rPr>
+        <w:t>express  |</w:t>
+      </w:r>
+      <w:proofErr w:type="gramEnd"/>
+      <w:r>
+        <w:rPr>
+          <w:rFonts w:asciiTheme="minorHAnsi" w:hAnsiTheme="minorHAnsi" w:cstheme="minorHAnsi"/>
+          <w:sz w:val="18"/>
+          <w:szCs w:val="18"/>
+        </w:rPr>
+        <w:t xml:space="preserve"> Database connected</w:t>
       </w:r>
     </w:p>
     <w:p>
@@ -9971,54 +11504,86 @@
           <w:sz w:val="18"/>
           <w:szCs w:val="18"/>
         </w:rPr>
-        <w:t>mongo-express  | Admin Database connected</w:t>
-      </w:r>
-    </w:p>
-    <w:p>
-      <w:pPr>
-        <w:rPr>
-          <w:rFonts w:asciiTheme="minorHAnsi" w:hAnsiTheme="minorHAnsi" w:cstheme="minorHAnsi"/>
-        </w:rPr>
-      </w:pPr>
-    </w:p>
-    <w:p>
-      <w:pPr>
-        <w:rPr>
-          <w:rFonts w:asciiTheme="minorHAnsi" w:hAnsiTheme="minorHAnsi" w:cstheme="minorHAnsi"/>
-        </w:rPr>
-      </w:pPr>
-    </w:p>
-    <w:p>
-      <w:pPr>
-        <w:rPr>
-          <w:rFonts w:asciiTheme="minorHAnsi" w:hAnsiTheme="minorHAnsi" w:cstheme="minorHAnsi"/>
-        </w:rPr>
-      </w:pPr>
-    </w:p>
-    <w:p>
-      <w:pPr>
-        <w:rPr>
-          <w:rFonts w:asciiTheme="minorHAnsi" w:hAnsiTheme="minorHAnsi" w:cstheme="minorHAnsi"/>
-        </w:rPr>
-      </w:pPr>
-    </w:p>
-    <w:p>
-      <w:pPr>
-        <w:rPr>
-          <w:rFonts w:asciiTheme="minorHAnsi" w:hAnsiTheme="minorHAnsi" w:cstheme="minorHAnsi"/>
-        </w:rPr>
-      </w:pPr>
-      <w:r>
-        <w:rPr>
-          <w:rFonts w:asciiTheme="minorHAnsi" w:hAnsiTheme="minorHAnsi" w:cstheme="minorHAnsi"/>
-        </w:rPr>
-        <w:t xml:space="preserve"> t</w:t>
-      </w:r>
-      <w:r>
-        <w:rPr>
-          <w:rFonts w:asciiTheme="minorHAnsi" w:hAnsiTheme="minorHAnsi" w:cstheme="minorHAnsi"/>
-        </w:rPr>
-        <w:t>hen launch</w:t>
+        <w:t>mongo-</w:t>
+      </w:r>
+      <w:proofErr w:type="gramStart"/>
+      <w:r>
+        <w:rPr>
+          <w:rFonts w:asciiTheme="minorHAnsi" w:hAnsiTheme="minorHAnsi" w:cstheme="minorHAnsi"/>
+          <w:sz w:val="18"/>
+          <w:szCs w:val="18"/>
+        </w:rPr>
+        <w:t>express  |</w:t>
+      </w:r>
+      <w:proofErr w:type="gramEnd"/>
+      <w:r>
+        <w:rPr>
+          <w:rFonts w:asciiTheme="minorHAnsi" w:hAnsiTheme="minorHAnsi" w:cstheme="minorHAnsi"/>
+          <w:sz w:val="18"/>
+          <w:szCs w:val="18"/>
+        </w:rPr>
+        <w:t xml:space="preserve"> Admin Database connected</w:t>
+      </w:r>
+    </w:p>
+    <w:p>
+      <w:pPr>
+        <w:rPr>
+          <w:rFonts w:asciiTheme="minorHAnsi" w:hAnsiTheme="minorHAnsi" w:cstheme="minorHAnsi"/>
+        </w:rPr>
+      </w:pPr>
+    </w:p>
+    <w:p>
+      <w:pPr>
+        <w:rPr>
+          <w:rFonts w:asciiTheme="minorHAnsi" w:hAnsiTheme="minorHAnsi" w:cstheme="minorHAnsi"/>
+        </w:rPr>
+      </w:pPr>
+    </w:p>
+    <w:p>
+      <w:pPr>
+        <w:rPr>
+          <w:rFonts w:asciiTheme="minorHAnsi" w:hAnsiTheme="minorHAnsi" w:cstheme="minorHAnsi"/>
+        </w:rPr>
+      </w:pPr>
+    </w:p>
+    <w:p>
+      <w:pPr>
+        <w:rPr>
+          <w:rFonts w:asciiTheme="minorHAnsi" w:hAnsiTheme="minorHAnsi" w:cstheme="minorHAnsi"/>
+        </w:rPr>
+      </w:pPr>
+    </w:p>
+    <w:p>
+      <w:pPr>
+        <w:rPr>
+          <w:rFonts w:asciiTheme="minorHAnsi" w:hAnsiTheme="minorHAnsi" w:cstheme="minorHAnsi"/>
+        </w:rPr>
+      </w:pPr>
+      <w:r>
+        <w:rPr>
+          <w:rFonts w:asciiTheme="minorHAnsi" w:hAnsiTheme="minorHAnsi" w:cstheme="minorHAnsi"/>
+        </w:rPr>
+        <w:t xml:space="preserve"> </w:t>
+      </w:r>
+      <w:proofErr w:type="gramStart"/>
+      <w:r>
+        <w:rPr>
+          <w:rFonts w:asciiTheme="minorHAnsi" w:hAnsiTheme="minorHAnsi" w:cstheme="minorHAnsi"/>
+        </w:rPr>
+        <w:t>t</w:t>
+      </w:r>
+      <w:r>
+        <w:rPr>
+          <w:rFonts w:asciiTheme="minorHAnsi" w:hAnsiTheme="minorHAnsi" w:cstheme="minorHAnsi"/>
+        </w:rPr>
+        <w:t>hen</w:t>
+      </w:r>
+      <w:proofErr w:type="gramEnd"/>
+      <w:r>
+        <w:rPr>
+          <w:rFonts w:asciiTheme="minorHAnsi" w:hAnsiTheme="minorHAnsi" w:cstheme="minorHAnsi"/>
+        </w:rPr>
+        <w:t xml:space="preserve"> launch</w:t>
       </w:r>
       <w:r>
         <w:rPr>
@@ -10032,8 +11597,10 @@
           <w:color w:val="C00000"/>
           <w:u w:color="111987"/>
         </w:rPr>
-        <w:t>http://&lt;dockermachineIP&gt;8083</w:t>
-      </w:r>
+        <w:t>http://&lt;dockermachineIP&gt;52011</w:t>
+      </w:r>
+      <w:bookmarkStart w:id="16" w:name="_GoBack"/>
+      <w:bookmarkEnd w:id="16"/>
       <w:r>
         <w:rPr>
           <w:rFonts w:asciiTheme="minorHAnsi" w:hAnsiTheme="minorHAnsi" w:cstheme="minorHAnsi"/>
@@ -10139,11 +11706,19 @@
         <w:t xml:space="preserve"> </w:t>
       </w:r>
       <w:bookmarkStart w:id="17" w:name="_Toc476744794"/>
-      <w:r>
-        <w:rPr>
-          <w:rFonts w:asciiTheme="minorHAnsi" w:hAnsiTheme="minorHAnsi" w:cstheme="minorHAnsi"/>
-        </w:rPr>
-        <w:t xml:space="preserve">Application  &amp; </w:t>
+      <w:proofErr w:type="gramStart"/>
+      <w:r>
+        <w:rPr>
+          <w:rFonts w:asciiTheme="minorHAnsi" w:hAnsiTheme="minorHAnsi" w:cstheme="minorHAnsi"/>
+        </w:rPr>
+        <w:t>Application  &amp;</w:t>
+      </w:r>
+      <w:proofErr w:type="gramEnd"/>
+      <w:r>
+        <w:rPr>
+          <w:rFonts w:asciiTheme="minorHAnsi" w:hAnsiTheme="minorHAnsi" w:cstheme="minorHAnsi"/>
+        </w:rPr>
+        <w:t xml:space="preserve"> </w:t>
       </w:r>
       <w:r>
         <w:rPr>
@@ -10169,7 +11744,35 @@
         <w:rPr>
           <w:rFonts w:asciiTheme="minorHAnsi" w:hAnsiTheme="minorHAnsi" w:cstheme="minorHAnsi"/>
         </w:rPr>
-        <w:t>This section  should focuse on providing developers/Integration team  with the information they need</w:t>
+        <w:t xml:space="preserve">This </w:t>
+      </w:r>
+      <w:proofErr w:type="gramStart"/>
+      <w:r>
+        <w:rPr>
+          <w:rFonts w:asciiTheme="minorHAnsi" w:hAnsiTheme="minorHAnsi" w:cstheme="minorHAnsi"/>
+        </w:rPr>
+        <w:t>section  should</w:t>
+      </w:r>
+      <w:proofErr w:type="gramEnd"/>
+      <w:r>
+        <w:rPr>
+          <w:rFonts w:asciiTheme="minorHAnsi" w:hAnsiTheme="minorHAnsi" w:cstheme="minorHAnsi"/>
+        </w:rPr>
+        <w:t xml:space="preserve"> </w:t>
+      </w:r>
+      <w:proofErr w:type="spellStart"/>
+      <w:r>
+        <w:rPr>
+          <w:rFonts w:asciiTheme="minorHAnsi" w:hAnsiTheme="minorHAnsi" w:cstheme="minorHAnsi"/>
+        </w:rPr>
+        <w:t>focuse</w:t>
+      </w:r>
+      <w:proofErr w:type="spellEnd"/>
+      <w:r>
+        <w:rPr>
+          <w:rFonts w:asciiTheme="minorHAnsi" w:hAnsiTheme="minorHAnsi" w:cstheme="minorHAnsi"/>
+        </w:rPr>
+        <w:t xml:space="preserve"> on providing developers/Integration team  with the information they need</w:t>
       </w:r>
       <w:r>
         <w:rPr>
@@ -10309,9 +11912,17 @@
         <w:rPr>
           <w:rFonts w:asciiTheme="minorHAnsi" w:hAnsiTheme="minorHAnsi" w:cstheme="minorHAnsi"/>
         </w:rPr>
-        <w:t>Best Pratices</w:t>
+        <w:t xml:space="preserve">Best </w:t>
+      </w:r>
+      <w:proofErr w:type="spellStart"/>
+      <w:r>
+        <w:rPr>
+          <w:rFonts w:asciiTheme="minorHAnsi" w:hAnsiTheme="minorHAnsi" w:cstheme="minorHAnsi"/>
+        </w:rPr>
+        <w:t>Pratices</w:t>
       </w:r>
       <w:bookmarkEnd w:id="23"/>
+      <w:proofErr w:type="spellEnd"/>
       <w:r>
         <w:rPr>
           <w:rFonts w:asciiTheme="minorHAnsi" w:hAnsiTheme="minorHAnsi" w:cstheme="minorHAnsi"/>
@@ -10335,11 +11946,19 @@
         </w:rPr>
       </w:pPr>
       <w:bookmarkStart w:id="24" w:name="_Toc476744801"/>
-      <w:r>
-        <w:rPr>
-          <w:rFonts w:asciiTheme="minorHAnsi" w:hAnsiTheme="minorHAnsi" w:cstheme="minorHAnsi"/>
-        </w:rPr>
-        <w:t>Continous Integration</w:t>
+      <w:proofErr w:type="spellStart"/>
+      <w:r>
+        <w:rPr>
+          <w:rFonts w:asciiTheme="minorHAnsi" w:hAnsiTheme="minorHAnsi" w:cstheme="minorHAnsi"/>
+        </w:rPr>
+        <w:t>Continous</w:t>
+      </w:r>
+      <w:proofErr w:type="spellEnd"/>
+      <w:r>
+        <w:rPr>
+          <w:rFonts w:asciiTheme="minorHAnsi" w:hAnsiTheme="minorHAnsi" w:cstheme="minorHAnsi"/>
+        </w:rPr>
+        <w:t xml:space="preserve"> Integration</w:t>
       </w:r>
       <w:bookmarkEnd w:id="24"/>
       <w:r>
@@ -10388,7 +12007,32 @@
           <w:rFonts w:asciiTheme="minorHAnsi" w:hAnsiTheme="minorHAnsi" w:cstheme="minorHAnsi"/>
           <w:lang w:val="en-US"/>
         </w:rPr>
-        <w:t xml:space="preserve">Travis CI. I have mention Travis CI because it hosts by GitHub  and has  Notification feature when commit is done , in forming team member for new change  in real time. </w:t>
+        <w:t xml:space="preserve">Travis CI. I have mention Travis CI because it hosts by </w:t>
+      </w:r>
+      <w:proofErr w:type="spellStart"/>
+      <w:r>
+        <w:rPr>
+          <w:rFonts w:asciiTheme="minorHAnsi" w:hAnsiTheme="minorHAnsi" w:cstheme="minorHAnsi"/>
+          <w:lang w:val="en-US"/>
+        </w:rPr>
+        <w:t>GitHub</w:t>
+      </w:r>
+      <w:proofErr w:type="spellEnd"/>
+      <w:proofErr w:type="gramStart"/>
+      <w:r>
+        <w:rPr>
+          <w:rFonts w:asciiTheme="minorHAnsi" w:hAnsiTheme="minorHAnsi" w:cstheme="minorHAnsi"/>
+          <w:lang w:val="en-US"/>
+        </w:rPr>
+        <w:t>  and</w:t>
+      </w:r>
+      <w:proofErr w:type="gramEnd"/>
+      <w:r>
+        <w:rPr>
+          <w:rFonts w:asciiTheme="minorHAnsi" w:hAnsiTheme="minorHAnsi" w:cstheme="minorHAnsi"/>
+          <w:lang w:val="en-US"/>
+        </w:rPr>
+        <w:t xml:space="preserve"> has  Notification feature when commit is done , in forming team member for new change  in real time. </w:t>
       </w:r>
     </w:p>
     <w:p>
@@ -10410,7 +12054,21 @@
         <w:rPr>
           <w:rFonts w:asciiTheme="minorHAnsi" w:hAnsiTheme="minorHAnsi" w:cstheme="minorHAnsi"/>
         </w:rPr>
-        <w:t>Create A  CI Job</w:t>
+        <w:t xml:space="preserve">Create </w:t>
+      </w:r>
+      <w:proofErr w:type="gramStart"/>
+      <w:r>
+        <w:rPr>
+          <w:rFonts w:asciiTheme="minorHAnsi" w:hAnsiTheme="minorHAnsi" w:cstheme="minorHAnsi"/>
+        </w:rPr>
+        <w:t>A  CI</w:t>
+      </w:r>
+      <w:proofErr w:type="gramEnd"/>
+      <w:r>
+        <w:rPr>
+          <w:rFonts w:asciiTheme="minorHAnsi" w:hAnsiTheme="minorHAnsi" w:cstheme="minorHAnsi"/>
+        </w:rPr>
+        <w:t xml:space="preserve"> Job</w:t>
       </w:r>
       <w:bookmarkEnd w:id="25"/>
     </w:p>
@@ -10530,9 +12188,17 @@
         <w:rPr>
           <w:rFonts w:asciiTheme="minorHAnsi" w:hAnsiTheme="minorHAnsi" w:cstheme="minorHAnsi"/>
         </w:rPr>
-        <w:t>Unit Test with MUnit</w:t>
+        <w:t xml:space="preserve">Unit Test with </w:t>
+      </w:r>
+      <w:proofErr w:type="spellStart"/>
+      <w:r>
+        <w:rPr>
+          <w:rFonts w:asciiTheme="minorHAnsi" w:hAnsiTheme="minorHAnsi" w:cstheme="minorHAnsi"/>
+        </w:rPr>
+        <w:t>MUnit</w:t>
       </w:r>
       <w:bookmarkEnd w:id="29"/>
+      <w:proofErr w:type="spellEnd"/>
     </w:p>
     <w:p>
       <w:pPr>
@@ -10703,7 +12369,43 @@
         <w:rPr>
           <w:rFonts w:asciiTheme="minorHAnsi" w:hAnsiTheme="minorHAnsi" w:cstheme="minorHAnsi"/>
         </w:rPr>
-        <w:t>Which tools to use?Maven or ANT or other.Should use the script approach for deployment and release</w:t>
+        <w:t xml:space="preserve">Which tools to </w:t>
+      </w:r>
+      <w:proofErr w:type="spellStart"/>
+      <w:r>
+        <w:rPr>
+          <w:rFonts w:asciiTheme="minorHAnsi" w:hAnsiTheme="minorHAnsi" w:cstheme="minorHAnsi"/>
+        </w:rPr>
+        <w:t>use</w:t>
+      </w:r>
+      <w:proofErr w:type="gramStart"/>
+      <w:r>
+        <w:rPr>
+          <w:rFonts w:asciiTheme="minorHAnsi" w:hAnsiTheme="minorHAnsi" w:cstheme="minorHAnsi"/>
+        </w:rPr>
+        <w:t>?Maven</w:t>
+      </w:r>
+      <w:proofErr w:type="spellEnd"/>
+      <w:proofErr w:type="gramEnd"/>
+      <w:r>
+        <w:rPr>
+          <w:rFonts w:asciiTheme="minorHAnsi" w:hAnsiTheme="minorHAnsi" w:cstheme="minorHAnsi"/>
+        </w:rPr>
+        <w:t xml:space="preserve"> or ANT or </w:t>
+      </w:r>
+      <w:proofErr w:type="spellStart"/>
+      <w:r>
+        <w:rPr>
+          <w:rFonts w:asciiTheme="minorHAnsi" w:hAnsiTheme="minorHAnsi" w:cstheme="minorHAnsi"/>
+        </w:rPr>
+        <w:t>other.Should</w:t>
+      </w:r>
+      <w:proofErr w:type="spellEnd"/>
+      <w:r>
+        <w:rPr>
+          <w:rFonts w:asciiTheme="minorHAnsi" w:hAnsiTheme="minorHAnsi" w:cstheme="minorHAnsi"/>
+        </w:rPr>
+        <w:t xml:space="preserve"> use the script approach for deployment and release</w:t>
       </w:r>
     </w:p>
     <w:p>
@@ -10821,8 +12523,30 @@
         <w:rPr>
           <w:lang w:val="en-US"/>
         </w:rPr>
-        <w:t>You can sign up with your details, or alternatively with facebook or gmail</w:t>
-      </w:r>
+        <w:t xml:space="preserve">You can sign up with your details, or alternatively with </w:t>
+      </w:r>
+      <w:proofErr w:type="spellStart"/>
+      <w:r>
+        <w:rPr>
+          <w:lang w:val="en-US"/>
+        </w:rPr>
+        <w:t>facebook</w:t>
+      </w:r>
+      <w:proofErr w:type="spellEnd"/>
+      <w:r>
+        <w:rPr>
+          <w:lang w:val="en-US"/>
+        </w:rPr>
+        <w:t xml:space="preserve"> or </w:t>
+      </w:r>
+      <w:proofErr w:type="spellStart"/>
+      <w:r>
+        <w:rPr>
+          <w:lang w:val="en-US"/>
+        </w:rPr>
+        <w:t>gmail</w:t>
+      </w:r>
+      <w:proofErr w:type="spellEnd"/>
     </w:p>
     <w:p>
       <w:pPr>
@@ -10898,7 +12622,35 @@
         <w:rPr>
           <w:lang w:val="en-US"/>
         </w:rPr>
-        <w:t>Case Study 5 Mulesoft and Raspbery pi</w:t>
+        <w:t xml:space="preserve">Case Study 5 </w:t>
+      </w:r>
+      <w:proofErr w:type="spellStart"/>
+      <w:r>
+        <w:rPr>
+          <w:lang w:val="en-US"/>
+        </w:rPr>
+        <w:t>Mulesoft</w:t>
+      </w:r>
+      <w:proofErr w:type="spellEnd"/>
+      <w:r>
+        <w:rPr>
+          <w:lang w:val="en-US"/>
+        </w:rPr>
+        <w:t xml:space="preserve"> and </w:t>
+      </w:r>
+      <w:proofErr w:type="spellStart"/>
+      <w:r>
+        <w:rPr>
+          <w:lang w:val="en-US"/>
+        </w:rPr>
+        <w:t>Raspbery</w:t>
+      </w:r>
+      <w:proofErr w:type="spellEnd"/>
+      <w:r>
+        <w:rPr>
+          <w:lang w:val="en-US"/>
+        </w:rPr>
+        <w:t xml:space="preserve"> pi</w:t>
       </w:r>
       <w:bookmarkEnd w:id="39"/>
     </w:p>
@@ -10914,9 +12666,45 @@
         <w:rPr>
           <w:lang w:val="en-US"/>
         </w:rPr>
-        <w:t>Case Study 6 Mulesoft Devops – Building with Jenkins and Artifactory</w:t>
+        <w:t xml:space="preserve">Case Study 6 </w:t>
+      </w:r>
+      <w:proofErr w:type="spellStart"/>
+      <w:r>
+        <w:rPr>
+          <w:lang w:val="en-US"/>
+        </w:rPr>
+        <w:t>Mulesoft</w:t>
+      </w:r>
+      <w:proofErr w:type="spellEnd"/>
+      <w:r>
+        <w:rPr>
+          <w:lang w:val="en-US"/>
+        </w:rPr>
+        <w:t xml:space="preserve"> </w:t>
+      </w:r>
+      <w:proofErr w:type="spellStart"/>
+      <w:r>
+        <w:rPr>
+          <w:lang w:val="en-US"/>
+        </w:rPr>
+        <w:t>Devops</w:t>
+      </w:r>
+      <w:proofErr w:type="spellEnd"/>
+      <w:r>
+        <w:rPr>
+          <w:lang w:val="en-US"/>
+        </w:rPr>
+        <w:t xml:space="preserve"> – Building with Jenkins and </w:t>
+      </w:r>
+      <w:proofErr w:type="spellStart"/>
+      <w:r>
+        <w:rPr>
+          <w:lang w:val="en-US"/>
+        </w:rPr>
+        <w:t>Artifactory</w:t>
       </w:r>
       <w:bookmarkEnd w:id="40"/>
+      <w:proofErr w:type="spellEnd"/>
     </w:p>
     <w:p>
       <w:pPr>
@@ -10995,9 +12783,19 @@
     <w:r>
       <w:t xml:space="preserve">© </w:t>
     </w:r>
+    <w:proofErr w:type="spellStart"/>
     <w:r>
-      <w:t>Capgemini AD&amp;I Mulesoft</w:t>
+      <w:t>Capgemini</w:t>
     </w:r>
+    <w:proofErr w:type="spellEnd"/>
+    <w:r>
+      <w:t xml:space="preserve"> AD&amp;I </w:t>
+    </w:r>
+    <w:proofErr w:type="spellStart"/>
+    <w:r>
+      <w:t>Mulesoft</w:t>
+    </w:r>
+    <w:proofErr w:type="spellEnd"/>
     <w:r>
       <w:tab/>
     </w:r>
@@ -11018,7 +12816,7 @@
       <w:rPr>
         <w:noProof/>
       </w:rPr>
-      <w:t>12</w:t>
+      <w:t>11</w:t>
     </w:r>
     <w:r>
       <w:fldChar w:fldCharType="end"/>
@@ -11026,27 +12824,14 @@
     <w:r>
       <w:t xml:space="preserve"> of </w:t>
     </w:r>
-    <w:r>
-      <w:fldChar w:fldCharType="begin"/>
-    </w:r>
-    <w:r>
-      <w:instrText xml:space="preserve"> NUMPAGES  \* MERGEFORMAT </w:instrText>
-    </w:r>
-    <w:r>
-      <w:fldChar w:fldCharType="separate"/>
-    </w:r>
-    <w:r>
-      <w:rPr>
-        <w:noProof/>
-      </w:rPr>
-      <w:t>12</w:t>
-    </w:r>
-    <w:r>
-      <w:rPr>
-        <w:noProof/>
-      </w:rPr>
-      <w:fldChar w:fldCharType="end"/>
-    </w:r>
+    <w:fldSimple w:instr=" NUMPAGES  \* MERGEFORMAT ">
+      <w:r>
+        <w:rPr>
+          <w:noProof/>
+        </w:rPr>
+        <w:t>12</w:t>
+      </w:r>
+    </w:fldSimple>
   </w:p>
 </w:ftr>
 </file>
@@ -11060,8 +12845,13 @@
     <w:r>
       <w:t xml:space="preserve">© </w:t>
     </w:r>
+    <w:proofErr w:type="spellStart"/>
     <w:r>
-      <w:t xml:space="preserve">Steria </w:t>
+      <w:t>Steria</w:t>
+    </w:r>
+    <w:proofErr w:type="spellEnd"/>
+    <w:r>
+      <w:t xml:space="preserve"> </w:t>
     </w:r>
     <w:r>
       <w:t xml:space="preserve">/ </w:t>
@@ -11112,27 +12902,14 @@
     <w:r>
       <w:t xml:space="preserve"> of </w:t>
     </w:r>
-    <w:r>
-      <w:fldChar w:fldCharType="begin"/>
-    </w:r>
-    <w:r>
-      <w:instrText xml:space="preserve"> NUMPAGES  \* MERGEFORMAT </w:instrText>
-    </w:r>
-    <w:r>
-      <w:fldChar w:fldCharType="separate"/>
-    </w:r>
-    <w:r>
-      <w:rPr>
-        <w:noProof/>
-      </w:rPr>
-      <w:t>1</w:t>
-    </w:r>
-    <w:r>
-      <w:rPr>
-        <w:noProof/>
-      </w:rPr>
-      <w:fldChar w:fldCharType="end"/>
-    </w:r>
+    <w:fldSimple w:instr=" NUMPAGES  \* MERGEFORMAT ">
+      <w:r>
+        <w:rPr>
+          <w:noProof/>
+        </w:rPr>
+        <w:t>1</w:t>
+      </w:r>
+    </w:fldSimple>
     <w:r>
       <w:t xml:space="preserve"> / Version 1.0</w:t>
     </w:r>
@@ -14764,21 +16541,6 @@
 </file>
 
 <file path=customXml/item1.xml><?xml version="1.0" encoding="utf-8"?>
-<p:properties xmlns:p="http://schemas.microsoft.com/office/2006/metadata/properties" xmlns:xsi="http://www.w3.org/2001/XMLSchema-instance">
-  <documentManagement/>
-</p:properties>
-</file>
-
-<file path=customXml/item2.xml><?xml version="1.0" encoding="utf-8"?>
-<?mso-contentType ?>
-<FormTemplates xmlns="http://schemas.microsoft.com/sharepoint/v3/contenttype/forms">
-  <Display>DocumentLibraryForm</Display>
-  <Edit>DocumentLibraryForm</Edit>
-  <New>DocumentLibraryForm</New>
-</FormTemplates>
-</file>
-
-<file path=customXml/item3.xml><?xml version="1.0" encoding="utf-8"?>
 <ct:contentTypeSchema xmlns:ct="http://schemas.microsoft.com/office/2006/metadata/contentType" xmlns:ma="http://schemas.microsoft.com/office/2006/metadata/properties/metaAttributes" ct:_="" ma:_="" ma:contentTypeName="Document" ma:contentTypeID="0x010100F9893FFCF3D41D4F9D51717E9F5E5490" ma:contentTypeVersion="0" ma:contentTypeDescription="Create a new document." ma:contentTypeScope="" ma:versionID="17dbb1fc04d46b5ea80ba294a47ec14a">
   <xsd:schema xmlns:xsd="http://www.w3.org/2001/XMLSchema" xmlns:p="http://schemas.microsoft.com/office/2006/metadata/properties" targetNamespace="http://schemas.microsoft.com/office/2006/metadata/properties" ma:root="true" ma:fieldsID="4aeb20c0e3442673af7ee10786458764">
     <xsd:element name="properties">
@@ -14827,27 +16589,26 @@
 </ct:contentTypeSchema>
 </file>
 
+<file path=customXml/item2.xml><?xml version="1.0" encoding="utf-8"?>
+<?mso-contentType ?>
+<FormTemplates xmlns="http://schemas.microsoft.com/sharepoint/v3/contenttype/forms">
+  <Display>DocumentLibraryForm</Display>
+  <Edit>DocumentLibraryForm</Edit>
+  <New>DocumentLibraryForm</New>
+</FormTemplates>
+</file>
+
+<file path=customXml/item3.xml><?xml version="1.0" encoding="utf-8"?>
+<p:properties xmlns:p="http://schemas.microsoft.com/office/2006/metadata/properties" xmlns:xsi="http://www.w3.org/2001/XMLSchema-instance">
+  <documentManagement/>
+</p:properties>
+</file>
+
 <file path=customXml/item4.xml><?xml version="1.0" encoding="utf-8"?>
 <b:Sources xmlns:b="http://schemas.openxmlformats.org/officeDocument/2006/bibliography" xmlns="http://schemas.openxmlformats.org/officeDocument/2006/bibliography" SelectedStyle="\APA.XSL" StyleName="APA"/>
 </file>
 
 <file path=customXml/itemProps1.xml><?xml version="1.0" encoding="utf-8"?>
-<ds:datastoreItem xmlns:ds="http://schemas.openxmlformats.org/officeDocument/2006/customXml" ds:itemID="{584B5500-1D1A-405C-B227-9569BFC73DEB}">
-  <ds:schemaRefs>
-    <ds:schemaRef ds:uri="http://schemas.microsoft.com/office/2006/metadata/properties"/>
-  </ds:schemaRefs>
-</ds:datastoreItem>
-</file>
-
-<file path=customXml/itemProps2.xml><?xml version="1.0" encoding="utf-8"?>
-<ds:datastoreItem xmlns:ds="http://schemas.openxmlformats.org/officeDocument/2006/customXml" ds:itemID="{C959E71B-93BA-4835-8B3F-79F3FF85A42E}">
-  <ds:schemaRefs>
-    <ds:schemaRef ds:uri="http://schemas.microsoft.com/sharepoint/v3/contenttype/forms"/>
-  </ds:schemaRefs>
-</ds:datastoreItem>
-</file>
-
-<file path=customXml/itemProps3.xml><?xml version="1.0" encoding="utf-8"?>
 <ds:datastoreItem xmlns:ds="http://schemas.openxmlformats.org/officeDocument/2006/customXml" ds:itemID="{6BC559BB-4210-4180-A3B6-DEB46ACC62F0}">
   <ds:schemaRefs>
     <ds:schemaRef ds:uri="http://schemas.microsoft.com/office/2006/metadata/contentType"/>
@@ -14862,8 +16623,24 @@
 </ds:datastoreItem>
 </file>
 
+<file path=customXml/itemProps2.xml><?xml version="1.0" encoding="utf-8"?>
+<ds:datastoreItem xmlns:ds="http://schemas.openxmlformats.org/officeDocument/2006/customXml" ds:itemID="{C959E71B-93BA-4835-8B3F-79F3FF85A42E}">
+  <ds:schemaRefs>
+    <ds:schemaRef ds:uri="http://schemas.microsoft.com/sharepoint/v3/contenttype/forms"/>
+  </ds:schemaRefs>
+</ds:datastoreItem>
+</file>
+
+<file path=customXml/itemProps3.xml><?xml version="1.0" encoding="utf-8"?>
+<ds:datastoreItem xmlns:ds="http://schemas.openxmlformats.org/officeDocument/2006/customXml" ds:itemID="{584B5500-1D1A-405C-B227-9569BFC73DEB}">
+  <ds:schemaRefs>
+    <ds:schemaRef ds:uri="http://schemas.microsoft.com/office/2006/metadata/properties"/>
+  </ds:schemaRefs>
+</ds:datastoreItem>
+</file>
+
 <file path=customXml/itemProps4.xml><?xml version="1.0" encoding="utf-8"?>
-<ds:datastoreItem xmlns:ds="http://schemas.openxmlformats.org/officeDocument/2006/customXml" ds:itemID="{CF0FA87B-2357-4EAD-978F-16982991CC27}">
+<ds:datastoreItem xmlns:ds="http://schemas.openxmlformats.org/officeDocument/2006/customXml" ds:itemID="{8E9E9065-8C90-4D96-A001-4184CCA8344C}">
   <ds:schemaRefs>
     <ds:schemaRef ds:uri="http://schemas.openxmlformats.org/officeDocument/2006/bibliography"/>
   </ds:schemaRefs>

</xml_diff>